<commit_message>
MOD: Mejora de la intefaz. MOD: Se completo el archivo excel de guia.
</commit_message>
<xml_diff>
--- a/Instrucciones.docx
+++ b/Instrucciones.docx
@@ -45,88 +45,361 @@
     </w:p>
     <w:p>
       <w:r>
-        <w:t>Dicho archivo</w:t>
-      </w:r>
-      <w:r>
-        <w:t xml:space="preserve"> .xlsx</w:t>
-      </w:r>
-      <w:r>
-        <w:t xml:space="preserve"> con los datos ya introducidos, debe llamarse "</w:t>
+        <w:t>Para saber como rellenar el Excel, que datos son o no obligatorios, seguir este enlace:</w:t>
+      </w:r>
+    </w:p>
+    <w:p>
+      <w:hyperlink r:id="rId4" w:anchor="transferstxt" w:history="1">
+        <w:r>
+          <w:rPr>
+            <w:rStyle w:val="Hipervnculo"/>
+          </w:rPr>
+          <w:t xml:space="preserve">Reference - General </w:t>
+        </w:r>
+        <w:proofErr w:type="spellStart"/>
+        <w:r>
+          <w:rPr>
+            <w:rStyle w:val="Hipervnculo"/>
+          </w:rPr>
+          <w:t>Transit</w:t>
+        </w:r>
+        <w:proofErr w:type="spellEnd"/>
+        <w:r>
+          <w:rPr>
+            <w:rStyle w:val="Hipervnculo"/>
+          </w:rPr>
+          <w:t xml:space="preserve"> </w:t>
+        </w:r>
+        <w:proofErr w:type="spellStart"/>
+        <w:r>
+          <w:rPr>
+            <w:rStyle w:val="Hipervnculo"/>
+          </w:rPr>
+          <w:t>Feed</w:t>
+        </w:r>
+        <w:proofErr w:type="spellEnd"/>
+        <w:r>
+          <w:rPr>
+            <w:rStyle w:val="Hipervnculo"/>
+          </w:rPr>
+          <w:t xml:space="preserve"> </w:t>
+        </w:r>
+        <w:proofErr w:type="spellStart"/>
+        <w:r>
+          <w:rPr>
+            <w:rStyle w:val="Hipervnculo"/>
+          </w:rPr>
+          <w:t>Specification</w:t>
+        </w:r>
+        <w:proofErr w:type="spellEnd"/>
+        <w:r>
+          <w:rPr>
+            <w:rStyle w:val="Hipervnculo"/>
+          </w:rPr>
+          <w:t xml:space="preserve"> (gtfs.org)</w:t>
+        </w:r>
+      </w:hyperlink>
+    </w:p>
+    <w:p>
+      <w:r>
+        <w:t xml:space="preserve">El ejecutable de la aplicación se encuentra en: </w:t>
       </w:r>
       <w:proofErr w:type="spellStart"/>
       <w:r>
-        <w:t>Informacion</w:t>
+        <w:t>dist</w:t>
       </w:r>
       <w:proofErr w:type="spellEnd"/>
       <w:r>
-        <w:t>",</w:t>
-      </w:r>
-      <w:r>
-        <w:t xml:space="preserve"> </w:t>
-      </w:r>
-      <w:r>
-        <w:t>y</w:t>
-      </w:r>
-      <w:r>
-        <w:t xml:space="preserve"> </w:t>
-      </w:r>
-      <w:r>
-        <w:t xml:space="preserve">estar ubicado en la carpeta de la </w:t>
-      </w:r>
-      <w:r>
-        <w:t>A</w:t>
-      </w:r>
-      <w:r>
-        <w:t>pp, (actualmente dicha carpeta es "BETA").</w:t>
-      </w:r>
-    </w:p>
-    <w:p>
-      <w:r>
-        <w:t>Una vez esa condición se cumpl</w:t>
-      </w:r>
-      <w:r>
-        <w:t>a</w:t>
-      </w:r>
-      <w:r>
-        <w:t xml:space="preserve">, solo debemos darle </w:t>
-      </w:r>
-      <w:r>
-        <w:t>clic</w:t>
-      </w:r>
-      <w:r>
-        <w:t xml:space="preserve"> al ejecutable y</w:t>
-      </w:r>
-      <w:r>
-        <w:t xml:space="preserve"> nos creara en caso de no tenerla, una carpeta llamada “</w:t>
+        <w:t>/</w:t>
       </w:r>
       <w:proofErr w:type="spellStart"/>
-      <w:r>
-        <w:t>text_files</w:t>
+      <w:proofErr w:type="gramStart"/>
+      <w:r>
+        <w:t>XlsxToGtfs</w:t>
       </w:r>
       <w:proofErr w:type="spellEnd"/>
       <w:r>
-        <w:t xml:space="preserve">”, en la cual, estarán almacenados los datos, de las paginas del Excel, con sus respectivos nombres en documentos.txt, dentro de los documentos.txt, estarán los datos en formato </w:t>
+        <w:t xml:space="preserve"> .</w:t>
+      </w:r>
+      <w:proofErr w:type="gramEnd"/>
+      <w:r>
+        <w:t xml:space="preserve"> Lo </w:t>
       </w:r>
       <w:proofErr w:type="spellStart"/>
       <w:r>
-        <w:t>gtfs</w:t>
+        <w:t>idoneo</w:t>
       </w:r>
       <w:proofErr w:type="spellEnd"/>
       <w:r>
-        <w:t>.</w:t>
-      </w:r>
-    </w:p>
-    <w:p/>
+        <w:t xml:space="preserve"> seria crear un acceso directo con clic derecho “Enviar a -&gt; </w:t>
+      </w:r>
+      <w:proofErr w:type="gramStart"/>
+      <w:r>
+        <w:t>Escritorio(</w:t>
+      </w:r>
+      <w:proofErr w:type="gramEnd"/>
+      <w:r>
+        <w:t>crear acceso directo)”.</w:t>
+      </w:r>
+    </w:p>
+    <w:p>
+      <w:r>
+        <w:t>Una vez hecho, ya podremos utilizar la aplicación, para ello daremos doble clic en el ejecutable para iniciarlo, y se nos abrirá la siguiente ventana:</w:t>
+      </w:r>
+    </w:p>
     <w:p>
       <w:r>
         <w:rPr>
           <w:noProof/>
         </w:rPr>
         <w:drawing>
-          <wp:inline distT="0" distB="0" distL="0" distR="0" wp14:anchorId="679D2DEC" wp14:editId="7E7AFAC3">
-            <wp:extent cx="5400040" cy="1688465"/>
-            <wp:effectExtent l="0" t="0" r="0" b="6985"/>
-            <wp:docPr id="1" name="Imagen 1"/>
+          <wp:inline distT="0" distB="0" distL="0" distR="0" wp14:anchorId="29D0E0CE" wp14:editId="4D4D166D">
+            <wp:extent cx="1848108" cy="3572374"/>
+            <wp:effectExtent l="0" t="0" r="0" b="9525"/>
+            <wp:docPr id="9" name="Imagen 9" descr="Interfaz de usuario gráfica, Texto, Aplicación, Correo electrónico&#10;&#10;Descripción generada automáticamente"/>
+            <wp:cNvGraphicFramePr>
+              <a:graphicFrameLocks xmlns:a="http://schemas.openxmlformats.org/drawingml/2006/main" noChangeAspect="1"/>
+            </wp:cNvGraphicFramePr>
+            <a:graphic xmlns:a="http://schemas.openxmlformats.org/drawingml/2006/main">
+              <a:graphicData uri="http://schemas.openxmlformats.org/drawingml/2006/picture">
+                <pic:pic xmlns:pic="http://schemas.openxmlformats.org/drawingml/2006/picture">
+                  <pic:nvPicPr>
+                    <pic:cNvPr id="9" name="Imagen 9" descr="Interfaz de usuario gráfica, Texto, Aplicación, Correo electrónico&#10;&#10;Descripción generada automáticamente"/>
+                    <pic:cNvPicPr/>
+                  </pic:nvPicPr>
+                  <pic:blipFill>
+                    <a:blip r:embed="rId5"/>
+                    <a:stretch>
+                      <a:fillRect/>
+                    </a:stretch>
+                  </pic:blipFill>
+                  <pic:spPr>
+                    <a:xfrm>
+                      <a:off x="0" y="0"/>
+                      <a:ext cx="1848108" cy="3572374"/>
+                    </a:xfrm>
+                    <a:prstGeom prst="rect">
+                      <a:avLst/>
+                    </a:prstGeom>
+                  </pic:spPr>
+                </pic:pic>
+              </a:graphicData>
+            </a:graphic>
+          </wp:inline>
+        </w:drawing>
+      </w:r>
+    </w:p>
+    <w:p>
+      <w:r>
+        <w:br w:type="page"/>
+      </w:r>
+    </w:p>
+    <w:p>
+      <w:pPr>
+        <w:rPr>
+          <w:b/>
+          <w:bCs/>
+          <w:color w:val="5B9BD5" w:themeColor="accent5"/>
+        </w:rPr>
+      </w:pPr>
+      <w:r>
+        <w:lastRenderedPageBreak/>
+        <w:t xml:space="preserve">Clicamos en Buscar archivo y seleccionamos el archivo que queremos convertir, la aplicación cuenta ya con un archivo de prueba en el siguiente directorio: </w:t>
+      </w:r>
+      <w:proofErr w:type="spellStart"/>
+      <w:r>
+        <w:rPr>
+          <w:b/>
+          <w:bCs/>
+          <w:color w:val="5B9BD5" w:themeColor="accent5"/>
+        </w:rPr>
+        <w:t>XlsxToGtfs</w:t>
+      </w:r>
+      <w:proofErr w:type="spellEnd"/>
+      <w:r>
+        <w:rPr>
+          <w:b/>
+          <w:bCs/>
+          <w:color w:val="5B9BD5" w:themeColor="accent5"/>
+        </w:rPr>
+        <w:t>\</w:t>
+      </w:r>
+      <w:proofErr w:type="spellStart"/>
+      <w:r>
+        <w:rPr>
+          <w:b/>
+          <w:bCs/>
+          <w:color w:val="5B9BD5" w:themeColor="accent5"/>
+        </w:rPr>
+        <w:t>dist</w:t>
+      </w:r>
+      <w:proofErr w:type="spellEnd"/>
+      <w:r>
+        <w:rPr>
+          <w:b/>
+          <w:bCs/>
+          <w:color w:val="5B9BD5" w:themeColor="accent5"/>
+        </w:rPr>
+        <w:t>\Informacion.txt</w:t>
+      </w:r>
+    </w:p>
+    <w:p>
+      <w:r>
+        <w:t xml:space="preserve">Una vez seleccionamos observaremos algo similar a la siguiente imagen: </w:t>
+      </w:r>
+    </w:p>
+    <w:p>
+      <w:r>
+        <w:rPr>
+          <w:noProof/>
+        </w:rPr>
+        <w:drawing>
+          <wp:inline distT="0" distB="0" distL="0" distR="0" wp14:anchorId="268F3514" wp14:editId="21593147">
+            <wp:extent cx="3439005" cy="3572374"/>
+            <wp:effectExtent l="0" t="0" r="9525" b="9525"/>
+            <wp:docPr id="4" name="Imagen 4" descr="Interfaz de usuario gráfica, Texto, Aplicación, Correo electrónico&#10;&#10;Descripción generada automáticamente"/>
+            <wp:cNvGraphicFramePr>
+              <a:graphicFrameLocks xmlns:a="http://schemas.openxmlformats.org/drawingml/2006/main" noChangeAspect="1"/>
+            </wp:cNvGraphicFramePr>
+            <a:graphic xmlns:a="http://schemas.openxmlformats.org/drawingml/2006/main">
+              <a:graphicData uri="http://schemas.openxmlformats.org/drawingml/2006/picture">
+                <pic:pic xmlns:pic="http://schemas.openxmlformats.org/drawingml/2006/picture">
+                  <pic:nvPicPr>
+                    <pic:cNvPr id="4" name="Imagen 4" descr="Interfaz de usuario gráfica, Texto, Aplicación, Correo electrónico&#10;&#10;Descripción generada automáticamente"/>
+                    <pic:cNvPicPr/>
+                  </pic:nvPicPr>
+                  <pic:blipFill>
+                    <a:blip r:embed="rId6"/>
+                    <a:stretch>
+                      <a:fillRect/>
+                    </a:stretch>
+                  </pic:blipFill>
+                  <pic:spPr>
+                    <a:xfrm>
+                      <a:off x="0" y="0"/>
+                      <a:ext cx="3439005" cy="3572374"/>
+                    </a:xfrm>
+                    <a:prstGeom prst="rect">
+                      <a:avLst/>
+                    </a:prstGeom>
+                  </pic:spPr>
+                </pic:pic>
+              </a:graphicData>
+            </a:graphic>
+          </wp:inline>
+        </w:drawing>
+      </w:r>
+    </w:p>
+    <w:p/>
+    <w:p>
+      <w:r>
+        <w:t xml:space="preserve">Hacemos clic en el botón de buscar directorio, y seleccionamos el directorio en el que queremos guardar los documentos Gtfs: </w:t>
+      </w:r>
+      <w:r>
+        <w:rPr>
+          <w:noProof/>
+        </w:rPr>
+        <w:drawing>
+          <wp:inline distT="0" distB="0" distL="0" distR="0" wp14:anchorId="7DD9EDFD" wp14:editId="2C8C0BF5">
+            <wp:extent cx="3439005" cy="3572374"/>
+            <wp:effectExtent l="0" t="0" r="9525" b="9525"/>
+            <wp:docPr id="5" name="Imagen 5" descr="Interfaz de usuario gráfica, Texto, Aplicación, Correo electrónico&#10;&#10;Descripción generada automáticamente"/>
+            <wp:cNvGraphicFramePr>
+              <a:graphicFrameLocks xmlns:a="http://schemas.openxmlformats.org/drawingml/2006/main" noChangeAspect="1"/>
+            </wp:cNvGraphicFramePr>
+            <a:graphic xmlns:a="http://schemas.openxmlformats.org/drawingml/2006/main">
+              <a:graphicData uri="http://schemas.openxmlformats.org/drawingml/2006/picture">
+                <pic:pic xmlns:pic="http://schemas.openxmlformats.org/drawingml/2006/picture">
+                  <pic:nvPicPr>
+                    <pic:cNvPr id="5" name="Imagen 5" descr="Interfaz de usuario gráfica, Texto, Aplicación, Correo electrónico&#10;&#10;Descripción generada automáticamente"/>
+                    <pic:cNvPicPr/>
+                  </pic:nvPicPr>
+                  <pic:blipFill>
+                    <a:blip r:embed="rId7"/>
+                    <a:stretch>
+                      <a:fillRect/>
+                    </a:stretch>
+                  </pic:blipFill>
+                  <pic:spPr>
+                    <a:xfrm>
+                      <a:off x="0" y="0"/>
+                      <a:ext cx="3439005" cy="3572374"/>
+                    </a:xfrm>
+                    <a:prstGeom prst="rect">
+                      <a:avLst/>
+                    </a:prstGeom>
+                  </pic:spPr>
+                </pic:pic>
+              </a:graphicData>
+            </a:graphic>
+          </wp:inline>
+        </w:drawing>
+      </w:r>
+    </w:p>
+    <w:p>
+      <w:r>
+        <w:lastRenderedPageBreak/>
+        <w:t xml:space="preserve">Por último, damos clic en el botón de convertir: </w:t>
+      </w:r>
+    </w:p>
+    <w:p>
+      <w:r>
+        <w:rPr>
+          <w:noProof/>
+        </w:rPr>
+        <w:drawing>
+          <wp:inline distT="0" distB="0" distL="0" distR="0" wp14:anchorId="08512C39" wp14:editId="2D1A291A">
+            <wp:extent cx="3439005" cy="3572374"/>
+            <wp:effectExtent l="0" t="0" r="9525" b="9525"/>
+            <wp:docPr id="6" name="Imagen 6" descr="Interfaz de usuario gráfica, Texto, Aplicación, Correo electrónico&#10;&#10;Descripción generada automáticamente"/>
+            <wp:cNvGraphicFramePr>
+              <a:graphicFrameLocks xmlns:a="http://schemas.openxmlformats.org/drawingml/2006/main" noChangeAspect="1"/>
+            </wp:cNvGraphicFramePr>
+            <a:graphic xmlns:a="http://schemas.openxmlformats.org/drawingml/2006/main">
+              <a:graphicData uri="http://schemas.openxmlformats.org/drawingml/2006/picture">
+                <pic:pic xmlns:pic="http://schemas.openxmlformats.org/drawingml/2006/picture">
+                  <pic:nvPicPr>
+                    <pic:cNvPr id="6" name="Imagen 6" descr="Interfaz de usuario gráfica, Texto, Aplicación, Correo electrónico&#10;&#10;Descripción generada automáticamente"/>
+                    <pic:cNvPicPr/>
+                  </pic:nvPicPr>
+                  <pic:blipFill>
+                    <a:blip r:embed="rId8"/>
+                    <a:stretch>
+                      <a:fillRect/>
+                    </a:stretch>
+                  </pic:blipFill>
+                  <pic:spPr>
+                    <a:xfrm>
+                      <a:off x="0" y="0"/>
+                      <a:ext cx="3439005" cy="3572374"/>
+                    </a:xfrm>
+                    <a:prstGeom prst="rect">
+                      <a:avLst/>
+                    </a:prstGeom>
+                  </pic:spPr>
+                </pic:pic>
+              </a:graphicData>
+            </a:graphic>
+          </wp:inline>
+        </w:drawing>
+      </w:r>
+    </w:p>
+    <w:p/>
+    <w:p>
+      <w:r>
+        <w:t>Y nos dirigimos a la carpeta que seleccionamos para guardar los Gtfs, nos encontraremos con una carpeta llamada text_files:</w:t>
+      </w:r>
+    </w:p>
+    <w:p>
+      <w:r>
+        <w:rPr>
+          <w:noProof/>
+        </w:rPr>
+        <w:drawing>
+          <wp:inline distT="0" distB="0" distL="0" distR="0" wp14:anchorId="6E9E11D7" wp14:editId="411F6755">
+            <wp:extent cx="5115639" cy="438211"/>
+            <wp:effectExtent l="0" t="0" r="8890" b="0"/>
+            <wp:docPr id="7" name="Imagen 7"/>
             <wp:cNvGraphicFramePr>
               <a:graphicFrameLocks xmlns:a="http://schemas.openxmlformats.org/drawingml/2006/main" noChangeAspect="1"/>
             </wp:cNvGraphicFramePr>
@@ -138,7 +411,7 @@
                     <pic:cNvPicPr/>
                   </pic:nvPicPr>
                   <pic:blipFill>
-                    <a:blip r:embed="rId4"/>
+                    <a:blip r:embed="rId9"/>
                     <a:stretch>
                       <a:fillRect/>
                     </a:stretch>
@@ -146,7 +419,7 @@
                   <pic:spPr>
                     <a:xfrm>
                       <a:off x="0" y="0"/>
-                      <a:ext cx="5400040" cy="1688465"/>
+                      <a:ext cx="5115639" cy="438211"/>
                     </a:xfrm>
                     <a:prstGeom prst="rect">
                       <a:avLst/>
@@ -159,7 +432,53 @@
         </w:drawing>
       </w:r>
     </w:p>
-    <w:p/>
+    <w:p>
+      <w:r>
+        <w:t>Y dentro de esta carpeta tendremos los archivos de texto en formato Gtfs.</w:t>
+      </w:r>
+    </w:p>
+    <w:p>
+      <w:r>
+        <w:rPr>
+          <w:noProof/>
+        </w:rPr>
+        <w:drawing>
+          <wp:inline distT="0" distB="0" distL="0" distR="0" wp14:anchorId="47C633E2" wp14:editId="19C14A7B">
+            <wp:extent cx="3801005" cy="2781688"/>
+            <wp:effectExtent l="0" t="0" r="9525" b="0"/>
+            <wp:docPr id="8" name="Imagen 8" descr="Interfaz de usuario gráfica, Aplicación&#10;&#10;Descripción generada automáticamente"/>
+            <wp:cNvGraphicFramePr>
+              <a:graphicFrameLocks xmlns:a="http://schemas.openxmlformats.org/drawingml/2006/main" noChangeAspect="1"/>
+            </wp:cNvGraphicFramePr>
+            <a:graphic xmlns:a="http://schemas.openxmlformats.org/drawingml/2006/main">
+              <a:graphicData uri="http://schemas.openxmlformats.org/drawingml/2006/picture">
+                <pic:pic xmlns:pic="http://schemas.openxmlformats.org/drawingml/2006/picture">
+                  <pic:nvPicPr>
+                    <pic:cNvPr id="8" name="Imagen 8" descr="Interfaz de usuario gráfica, Aplicación&#10;&#10;Descripción generada automáticamente"/>
+                    <pic:cNvPicPr/>
+                  </pic:nvPicPr>
+                  <pic:blipFill>
+                    <a:blip r:embed="rId10"/>
+                    <a:stretch>
+                      <a:fillRect/>
+                    </a:stretch>
+                  </pic:blipFill>
+                  <pic:spPr>
+                    <a:xfrm>
+                      <a:off x="0" y="0"/>
+                      <a:ext cx="3801005" cy="2781688"/>
+                    </a:xfrm>
+                    <a:prstGeom prst="rect">
+                      <a:avLst/>
+                    </a:prstGeom>
+                  </pic:spPr>
+                </pic:pic>
+              </a:graphicData>
+            </a:graphic>
+          </wp:inline>
+        </w:drawing>
+      </w:r>
+    </w:p>
     <w:sectPr>
       <w:pgSz w:w="11906" w:h="16838"/>
       <w:pgMar w:top="1417" w:right="1701" w:bottom="1417" w:left="1701" w:header="708" w:footer="708" w:gutter="0"/>
@@ -574,6 +893,7 @@
   <w:style w:type="character" w:default="1" w:styleId="Fuentedeprrafopredeter">
     <w:name w:val="Default Paragraph Font"/>
     <w:uiPriority w:val="1"/>
+    <w:semiHidden/>
     <w:unhideWhenUsed/>
   </w:style>
   <w:style w:type="table" w:default="1" w:styleId="Tablanormal">
@@ -629,6 +949,18 @@
       <w:kern w:val="28"/>
       <w:sz w:val="56"/>
       <w:szCs w:val="56"/>
+    </w:rPr>
+  </w:style>
+  <w:style w:type="character" w:styleId="Hipervnculo">
+    <w:name w:val="Hyperlink"/>
+    <w:basedOn w:val="Fuentedeprrafopredeter"/>
+    <w:uiPriority w:val="99"/>
+    <w:semiHidden/>
+    <w:unhideWhenUsed/>
+    <w:rsid w:val="00923A4E"/>
+    <w:rPr>
+      <w:color w:val="0000FF"/>
+      <w:u w:val="single"/>
     </w:rPr>
   </w:style>
 </w:styles>

</xml_diff>

<commit_message>
MOD: modificación interfaz y instrucciones
</commit_message>
<xml_diff>
--- a/Instrucciones.docx
+++ b/Instrucciones.docx
@@ -23,6 +23,11 @@
     </w:p>
     <w:p/>
     <w:p>
+      <w:pPr>
+        <w:rPr>
+          <w:u w:val="single"/>
+        </w:rPr>
+      </w:pPr>
       <w:r>
         <w:t xml:space="preserve">Esta aplicación desarrollada en </w:t>
       </w:r>
@@ -41,6 +46,23 @@
       <w:proofErr w:type="spellEnd"/>
       <w:r>
         <w:t>.</w:t>
+      </w:r>
+      <w:r>
+        <w:t xml:space="preserve"> Enlace al repositorio Git de la </w:t>
+      </w:r>
+      <w:proofErr w:type="gramStart"/>
+      <w:r>
+        <w:t>app</w:t>
+      </w:r>
+      <w:proofErr w:type="gramEnd"/>
+      <w:r>
+        <w:t>:</w:t>
+      </w:r>
+      <w:r>
+        <w:t xml:space="preserve"> </w:t>
+      </w:r>
+      <w:r>
+        <w:t>https://github.com/YagoHD/XlsxToGtfs.git</w:t>
       </w:r>
     </w:p>
     <w:p>
@@ -893,7 +915,6 @@
   <w:style w:type="character" w:default="1" w:styleId="Fuentedeprrafopredeter">
     <w:name w:val="Default Paragraph Font"/>
     <w:uiPriority w:val="1"/>
-    <w:semiHidden/>
     <w:unhideWhenUsed/>
   </w:style>
   <w:style w:type="table" w:default="1" w:styleId="Tablanormal">

</xml_diff>

<commit_message>
MOD: Orden y optimizacion
</commit_message>
<xml_diff>
--- a/Instrucciones.docx
+++ b/Instrucciones.docx
@@ -11,7 +11,6 @@
           <w:bCs/>
         </w:rPr>
       </w:pPr>
-      <w:proofErr w:type="spellStart"/>
       <w:r>
         <w:rPr>
           <w:b/>
@@ -19,155 +18,79 @@
         </w:rPr>
         <w:t>XlsxToGtfs</w:t>
       </w:r>
-      <w:proofErr w:type="spellEnd"/>
     </w:p>
     <w:p/>
     <w:p>
-      <w:pPr>
+      <w:r>
+        <w:t xml:space="preserve">Esta aplicación desarrollada en </w:t>
+      </w:r>
+      <w:r>
+        <w:t>Python</w:t>
+      </w:r>
+      <w:r>
+        <w:t xml:space="preserve"> nos permite introducir un archivo .xlsx, y transformarlo en el estándar Gtfs.</w:t>
+      </w:r>
+      <w:r>
+        <w:t xml:space="preserve"> </w:t>
+      </w:r>
+    </w:p>
+    <w:p>
+      <w:pPr>
+        <w:pStyle w:val="Prrafodelista"/>
+        <w:numPr>
+          <w:ilvl w:val="0"/>
+          <w:numId w:val="2"/>
+        </w:numPr>
         <w:rPr>
           <w:u w:val="single"/>
         </w:rPr>
       </w:pPr>
       <w:r>
-        <w:t xml:space="preserve">Esta aplicación desarrollada en </w:t>
-      </w:r>
-      <w:proofErr w:type="gramStart"/>
-      <w:r>
-        <w:t>Python,</w:t>
-      </w:r>
-      <w:proofErr w:type="gramEnd"/>
-      <w:r>
-        <w:t xml:space="preserve"> nos permite introducir un archivo .xlsx, y transformarlo en el estándar </w:t>
-      </w:r>
-      <w:proofErr w:type="spellStart"/>
-      <w:r>
-        <w:t>Gtfs</w:t>
-      </w:r>
-      <w:proofErr w:type="spellEnd"/>
-      <w:r>
-        <w:t>.</w:t>
-      </w:r>
-      <w:r>
-        <w:t xml:space="preserve"> Enlace al repositorio Git de la </w:t>
-      </w:r>
-      <w:proofErr w:type="gramStart"/>
-      <w:r>
-        <w:t>app</w:t>
-      </w:r>
-      <w:proofErr w:type="gramEnd"/>
-      <w:r>
-        <w:t>:</w:t>
-      </w:r>
-      <w:r>
-        <w:t xml:space="preserve"> </w:t>
-      </w:r>
-      <w:r>
-        <w:t>https://github.com/YagoHD/XlsxToGtfs.git</w:t>
-      </w:r>
-    </w:p>
-    <w:p>
-      <w:r>
-        <w:t>Para saber como rellenar el Excel, que datos son o no obligatorios, seguir este enlace:</w:t>
-      </w:r>
-    </w:p>
-    <w:p>
-      <w:hyperlink r:id="rId4" w:anchor="transferstxt" w:history="1">
+        <w:t>Enlace al repositorio Git de la app:</w:t>
+      </w:r>
+      <w:r>
+        <w:t xml:space="preserve"> https://github.com/YagoHD/XlsxToGtfs.git</w:t>
+      </w:r>
+    </w:p>
+    <w:p>
+      <w:pPr>
+        <w:pStyle w:val="Prrafodelista"/>
+        <w:numPr>
+          <w:ilvl w:val="0"/>
+          <w:numId w:val="2"/>
+        </w:numPr>
+      </w:pPr>
+      <w:r>
+        <w:t xml:space="preserve">Para saber como rellenar el Excel, </w:t>
+      </w:r>
+      <w:r>
+        <w:t>(</w:t>
+      </w:r>
+      <w:r>
+        <w:t>que datos son o no obligatorios</w:t>
+      </w:r>
+      <w:r>
+        <w:t xml:space="preserve"> y su formato ya sea de fecha, numérico o con palabras clave)</w:t>
+      </w:r>
+      <w:r>
+        <w:t>, seguir este enlace:</w:t>
+      </w:r>
+    </w:p>
+    <w:p>
+      <w:pPr>
+        <w:ind w:firstLine="708"/>
+        <w:rPr>
+          <w:rStyle w:val="Hipervnculo"/>
+        </w:rPr>
+      </w:pPr>
+      <w:hyperlink r:id="rId5" w:anchor="transferstxt" w:history="1">
         <w:r>
           <w:rPr>
             <w:rStyle w:val="Hipervnculo"/>
           </w:rPr>
-          <w:t xml:space="preserve">Reference - General </w:t>
-        </w:r>
-        <w:proofErr w:type="spellStart"/>
-        <w:r>
-          <w:rPr>
-            <w:rStyle w:val="Hipervnculo"/>
-          </w:rPr>
-          <w:t>Transit</w:t>
-        </w:r>
-        <w:proofErr w:type="spellEnd"/>
-        <w:r>
-          <w:rPr>
-            <w:rStyle w:val="Hipervnculo"/>
-          </w:rPr>
-          <w:t xml:space="preserve"> </w:t>
-        </w:r>
-        <w:proofErr w:type="spellStart"/>
-        <w:r>
-          <w:rPr>
-            <w:rStyle w:val="Hipervnculo"/>
-          </w:rPr>
-          <w:t>Feed</w:t>
-        </w:r>
-        <w:proofErr w:type="spellEnd"/>
-        <w:r>
-          <w:rPr>
-            <w:rStyle w:val="Hipervnculo"/>
-          </w:rPr>
-          <w:t xml:space="preserve"> </w:t>
-        </w:r>
-        <w:proofErr w:type="spellStart"/>
-        <w:r>
-          <w:rPr>
-            <w:rStyle w:val="Hipervnculo"/>
-          </w:rPr>
-          <w:t>Specification</w:t>
-        </w:r>
-        <w:proofErr w:type="spellEnd"/>
-        <w:r>
-          <w:rPr>
-            <w:rStyle w:val="Hipervnculo"/>
-          </w:rPr>
-          <w:t xml:space="preserve"> (gtfs.org)</w:t>
+          <w:t>Reference - General Transit Feed Specification (gtfs.org)</w:t>
         </w:r>
       </w:hyperlink>
-    </w:p>
-    <w:p>
-      <w:r>
-        <w:t xml:space="preserve">El ejecutable de la aplicación se encuentra en: </w:t>
-      </w:r>
-      <w:proofErr w:type="spellStart"/>
-      <w:r>
-        <w:t>dist</w:t>
-      </w:r>
-      <w:proofErr w:type="spellEnd"/>
-      <w:r>
-        <w:t>/</w:t>
-      </w:r>
-      <w:proofErr w:type="spellStart"/>
-      <w:proofErr w:type="gramStart"/>
-      <w:r>
-        <w:t>XlsxToGtfs</w:t>
-      </w:r>
-      <w:proofErr w:type="spellEnd"/>
-      <w:r>
-        <w:t xml:space="preserve"> .</w:t>
-      </w:r>
-      <w:proofErr w:type="gramEnd"/>
-      <w:r>
-        <w:t xml:space="preserve"> Lo </w:t>
-      </w:r>
-      <w:proofErr w:type="spellStart"/>
-      <w:r>
-        <w:t>idoneo</w:t>
-      </w:r>
-      <w:proofErr w:type="spellEnd"/>
-      <w:r>
-        <w:t xml:space="preserve"> seria crear un acceso directo con clic derecho “Enviar a -&gt; </w:t>
-      </w:r>
-      <w:proofErr w:type="gramStart"/>
-      <w:r>
-        <w:t>Escritorio(</w:t>
-      </w:r>
-      <w:proofErr w:type="gramEnd"/>
-      <w:r>
-        <w:t>crear acceso directo)”.</w:t>
-      </w:r>
-    </w:p>
-    <w:p>
-      <w:r>
-        <w:t>Una vez hecho, ya podremos utilizar la aplicación, para ello daremos doble clic en el ejecutable para iniciarlo, y se nos abrirá la siguiente ventana:</w:t>
-      </w:r>
     </w:p>
     <w:p>
       <w:r>
@@ -175,9 +98,106 @@
           <w:noProof/>
         </w:rPr>
         <w:drawing>
-          <wp:inline distT="0" distB="0" distL="0" distR="0" wp14:anchorId="29D0E0CE" wp14:editId="4D4D166D">
-            <wp:extent cx="1848108" cy="3572374"/>
+          <wp:anchor distT="0" distB="0" distL="114300" distR="114300" simplePos="0" relativeHeight="251662336" behindDoc="1" locked="0" layoutInCell="1" allowOverlap="1" wp14:anchorId="1806A79A" wp14:editId="45BF8F0E">
+            <wp:simplePos x="0" y="0"/>
+            <wp:positionH relativeFrom="leftMargin">
+              <wp:align>right</wp:align>
+            </wp:positionH>
+            <wp:positionV relativeFrom="paragraph">
+              <wp:posOffset>260985</wp:posOffset>
+            </wp:positionV>
+            <wp:extent cx="447040" cy="399651"/>
+            <wp:effectExtent l="0" t="0" r="0" b="635"/>
+            <wp:wrapNone/>
+            <wp:docPr id="10" name="Imagen 10"/>
+            <wp:cNvGraphicFramePr>
+              <a:graphicFrameLocks xmlns:a="http://schemas.openxmlformats.org/drawingml/2006/main" noChangeAspect="1"/>
+            </wp:cNvGraphicFramePr>
+            <a:graphic xmlns:a="http://schemas.openxmlformats.org/drawingml/2006/main">
+              <a:graphicData uri="http://schemas.openxmlformats.org/drawingml/2006/picture">
+                <pic:pic xmlns:pic="http://schemas.openxmlformats.org/drawingml/2006/picture">
+                  <pic:nvPicPr>
+                    <pic:cNvPr id="0" name="Picture 1"/>
+                    <pic:cNvPicPr>
+                      <a:picLocks noChangeAspect="1" noChangeArrowheads="1"/>
+                    </pic:cNvPicPr>
+                  </pic:nvPicPr>
+                  <pic:blipFill>
+                    <a:blip r:embed="rId6" cstate="print">
+                      <a:extLst>
+                        <a:ext uri="{28A0092B-C50C-407E-A947-70E740481C1C}">
+                          <a14:useLocalDpi xmlns:a14="http://schemas.microsoft.com/office/drawing/2010/main" val="0"/>
+                        </a:ext>
+                      </a:extLst>
+                    </a:blip>
+                    <a:srcRect/>
+                    <a:stretch>
+                      <a:fillRect/>
+                    </a:stretch>
+                  </pic:blipFill>
+                  <pic:spPr bwMode="auto">
+                    <a:xfrm flipH="1">
+                      <a:off x="0" y="0"/>
+                      <a:ext cx="447040" cy="399651"/>
+                    </a:xfrm>
+                    <a:prstGeom prst="rect">
+                      <a:avLst/>
+                    </a:prstGeom>
+                    <a:noFill/>
+                    <a:ln>
+                      <a:noFill/>
+                    </a:ln>
+                  </pic:spPr>
+                </pic:pic>
+              </a:graphicData>
+            </a:graphic>
+            <wp14:sizeRelH relativeFrom="margin">
+              <wp14:pctWidth>0</wp14:pctWidth>
+            </wp14:sizeRelH>
+            <wp14:sizeRelV relativeFrom="margin">
+              <wp14:pctHeight>0</wp14:pctHeight>
+            </wp14:sizeRelV>
+          </wp:anchor>
+        </w:drawing>
+      </w:r>
+    </w:p>
+    <w:p>
+      <w:r>
+        <w:t xml:space="preserve">El ejecutable de la aplicación se encuentra en: dist/XlsxToGtfs . Lo </w:t>
+      </w:r>
+      <w:r>
+        <w:t>idóneo</w:t>
+      </w:r>
+      <w:r>
+        <w:t xml:space="preserve"> seria crear un acceso directo con clic derecho “Enviar a -&gt; Escritorio(crear acceso directo)”.</w:t>
+      </w:r>
+    </w:p>
+    <w:p/>
+    <w:p/>
+    <w:p>
+      <w:pPr>
+        <w:pStyle w:val="Prrafodelista"/>
+        <w:numPr>
+          <w:ilvl w:val="0"/>
+          <w:numId w:val="1"/>
+        </w:numPr>
+      </w:pPr>
+      <w:r>
+        <w:rPr>
+          <w:noProof/>
+        </w:rPr>
+        <w:drawing>
+          <wp:anchor distT="0" distB="0" distL="114300" distR="114300" simplePos="0" relativeHeight="251658240" behindDoc="0" locked="0" layoutInCell="1" allowOverlap="1" wp14:anchorId="29D0E0CE" wp14:editId="4E2B4D45">
+            <wp:simplePos x="0" y="0"/>
+            <wp:positionH relativeFrom="column">
+              <wp:posOffset>453390</wp:posOffset>
+            </wp:positionH>
+            <wp:positionV relativeFrom="paragraph">
+              <wp:posOffset>419735</wp:posOffset>
+            </wp:positionV>
+            <wp:extent cx="1847850" cy="3571875"/>
             <wp:effectExtent l="0" t="0" r="0" b="9525"/>
+            <wp:wrapTopAndBottom/>
             <wp:docPr id="9" name="Imagen 9" descr="Interfaz de usuario gráfica, Texto, Aplicación, Correo electrónico&#10;&#10;Descripción generada automáticamente"/>
             <wp:cNvGraphicFramePr>
               <a:graphicFrameLocks xmlns:a="http://schemas.openxmlformats.org/drawingml/2006/main" noChangeAspect="1"/>
@@ -190,7 +210,13 @@
                     <pic:cNvPicPr/>
                   </pic:nvPicPr>
                   <pic:blipFill>
-                    <a:blip r:embed="rId5"/>
+                    <a:blip r:embed="rId7">
+                      <a:extLst>
+                        <a:ext uri="{28A0092B-C50C-407E-A947-70E740481C1C}">
+                          <a14:useLocalDpi xmlns:a14="http://schemas.microsoft.com/office/drawing/2010/main" val="0"/>
+                        </a:ext>
+                      </a:extLst>
+                    </a:blip>
                     <a:stretch>
                       <a:fillRect/>
                     </a:stretch>
@@ -198,7 +224,7 @@
                   <pic:spPr>
                     <a:xfrm>
                       <a:off x="0" y="0"/>
-                      <a:ext cx="1848108" cy="3572374"/>
+                      <a:ext cx="1847850" cy="3571875"/>
                     </a:xfrm>
                     <a:prstGeom prst="rect">
                       <a:avLst/>
@@ -207,10 +233,14 @@
                 </pic:pic>
               </a:graphicData>
             </a:graphic>
-          </wp:inline>
+          </wp:anchor>
         </w:drawing>
       </w:r>
-    </w:p>
+      <w:r>
+        <w:t>Una vez hecho, ya podremos utilizar la aplicación, para ello daremos doble clic en el ejecutable para iniciarlo, y se nos abrirá la siguiente ventana:</w:t>
+      </w:r>
+    </w:p>
+    <w:p/>
     <w:p>
       <w:r>
         <w:br w:type="page"/>
@@ -218,6 +248,11 @@
     </w:p>
     <w:p>
       <w:pPr>
+        <w:pStyle w:val="Prrafodelista"/>
+        <w:numPr>
+          <w:ilvl w:val="0"/>
+          <w:numId w:val="1"/>
+        </w:numPr>
         <w:rPr>
           <w:b/>
           <w:bCs/>
@@ -228,57 +263,35 @@
         <w:lastRenderedPageBreak/>
         <w:t xml:space="preserve">Clicamos en Buscar archivo y seleccionamos el archivo que queremos convertir, la aplicación cuenta ya con un archivo de prueba en el siguiente directorio: </w:t>
       </w:r>
-      <w:proofErr w:type="spellStart"/>
       <w:r>
         <w:rPr>
           <w:b/>
           <w:bCs/>
           <w:color w:val="5B9BD5" w:themeColor="accent5"/>
         </w:rPr>
-        <w:t>XlsxToGtfs</w:t>
-      </w:r>
-      <w:proofErr w:type="spellEnd"/>
-      <w:r>
-        <w:rPr>
-          <w:b/>
-          <w:bCs/>
-          <w:color w:val="5B9BD5" w:themeColor="accent5"/>
-        </w:rPr>
-        <w:t>\</w:t>
-      </w:r>
-      <w:proofErr w:type="spellStart"/>
-      <w:r>
-        <w:rPr>
-          <w:b/>
-          <w:bCs/>
-          <w:color w:val="5B9BD5" w:themeColor="accent5"/>
-        </w:rPr>
-        <w:t>dist</w:t>
-      </w:r>
-      <w:proofErr w:type="spellEnd"/>
-      <w:r>
-        <w:rPr>
-          <w:b/>
-          <w:bCs/>
-          <w:color w:val="5B9BD5" w:themeColor="accent5"/>
-        </w:rPr>
-        <w:t>\Informacion.txt</w:t>
-      </w:r>
-    </w:p>
-    <w:p>
-      <w:r>
-        <w:t xml:space="preserve">Una vez seleccionamos observaremos algo similar a la siguiente imagen: </w:t>
-      </w:r>
-    </w:p>
-    <w:p>
+        <w:t>XlsxToGtfs\dist\Informacion.txt</w:t>
+      </w:r>
+    </w:p>
+    <w:p>
+      <w:pPr>
+        <w:pStyle w:val="Prrafodelista"/>
+      </w:pPr>
       <w:r>
         <w:rPr>
           <w:noProof/>
         </w:rPr>
         <w:drawing>
-          <wp:inline distT="0" distB="0" distL="0" distR="0" wp14:anchorId="268F3514" wp14:editId="21593147">
+          <wp:anchor distT="0" distB="0" distL="114300" distR="114300" simplePos="0" relativeHeight="251659264" behindDoc="0" locked="0" layoutInCell="1" allowOverlap="1" wp14:anchorId="268F3514" wp14:editId="6939E956">
+            <wp:simplePos x="0" y="0"/>
+            <wp:positionH relativeFrom="column">
+              <wp:posOffset>453390</wp:posOffset>
+            </wp:positionH>
+            <wp:positionV relativeFrom="paragraph">
+              <wp:posOffset>196215</wp:posOffset>
+            </wp:positionV>
             <wp:extent cx="3439005" cy="3572374"/>
             <wp:effectExtent l="0" t="0" r="9525" b="9525"/>
+            <wp:wrapTopAndBottom/>
             <wp:docPr id="4" name="Imagen 4" descr="Interfaz de usuario gráfica, Texto, Aplicación, Correo electrónico&#10;&#10;Descripción generada automáticamente"/>
             <wp:cNvGraphicFramePr>
               <a:graphicFrameLocks xmlns:a="http://schemas.openxmlformats.org/drawingml/2006/main" noChangeAspect="1"/>
@@ -291,7 +304,13 @@
                     <pic:cNvPicPr/>
                   </pic:nvPicPr>
                   <pic:blipFill>
-                    <a:blip r:embed="rId6"/>
+                    <a:blip r:embed="rId8">
+                      <a:extLst>
+                        <a:ext uri="{28A0092B-C50C-407E-A947-70E740481C1C}">
+                          <a14:useLocalDpi xmlns:a14="http://schemas.microsoft.com/office/drawing/2010/main" val="0"/>
+                        </a:ext>
+                      </a:extLst>
+                    </a:blip>
                     <a:stretch>
                       <a:fillRect/>
                     </a:stretch>
@@ -308,23 +327,39 @@
                 </pic:pic>
               </a:graphicData>
             </a:graphic>
-          </wp:inline>
+          </wp:anchor>
         </w:drawing>
       </w:r>
+      <w:r>
+        <w:t xml:space="preserve">Una vez seleccionamos observaremos algo similar a la siguiente imagen: </w:t>
+      </w:r>
     </w:p>
     <w:p/>
-    <w:p>
-      <w:r>
-        <w:t xml:space="preserve">Hacemos clic en el botón de buscar directorio, y seleccionamos el directorio en el que queremos guardar los documentos Gtfs: </w:t>
-      </w:r>
+    <w:p/>
+    <w:p>
+      <w:pPr>
+        <w:pStyle w:val="Prrafodelista"/>
+        <w:numPr>
+          <w:ilvl w:val="0"/>
+          <w:numId w:val="1"/>
+        </w:numPr>
+      </w:pPr>
       <w:r>
         <w:rPr>
           <w:noProof/>
         </w:rPr>
         <w:drawing>
-          <wp:inline distT="0" distB="0" distL="0" distR="0" wp14:anchorId="7DD9EDFD" wp14:editId="2C8C0BF5">
-            <wp:extent cx="3439005" cy="3572374"/>
+          <wp:anchor distT="0" distB="0" distL="114300" distR="114300" simplePos="0" relativeHeight="251660288" behindDoc="0" locked="0" layoutInCell="1" allowOverlap="1" wp14:anchorId="7DD9EDFD" wp14:editId="0A0DE2FD">
+            <wp:simplePos x="0" y="0"/>
+            <wp:positionH relativeFrom="column">
+              <wp:posOffset>453390</wp:posOffset>
+            </wp:positionH>
+            <wp:positionV relativeFrom="paragraph">
+              <wp:posOffset>368935</wp:posOffset>
+            </wp:positionV>
+            <wp:extent cx="3438525" cy="3571875"/>
             <wp:effectExtent l="0" t="0" r="9525" b="9525"/>
+            <wp:wrapTopAndBottom/>
             <wp:docPr id="5" name="Imagen 5" descr="Interfaz de usuario gráfica, Texto, Aplicación, Correo electrónico&#10;&#10;Descripción generada automáticamente"/>
             <wp:cNvGraphicFramePr>
               <a:graphicFrameLocks xmlns:a="http://schemas.openxmlformats.org/drawingml/2006/main" noChangeAspect="1"/>
@@ -337,7 +372,80 @@
                     <pic:cNvPicPr/>
                   </pic:nvPicPr>
                   <pic:blipFill>
-                    <a:blip r:embed="rId7"/>
+                    <a:blip r:embed="rId9">
+                      <a:extLst>
+                        <a:ext uri="{28A0092B-C50C-407E-A947-70E740481C1C}">
+                          <a14:useLocalDpi xmlns:a14="http://schemas.microsoft.com/office/drawing/2010/main" val="0"/>
+                        </a:ext>
+                      </a:extLst>
+                    </a:blip>
+                    <a:stretch>
+                      <a:fillRect/>
+                    </a:stretch>
+                  </pic:blipFill>
+                  <pic:spPr>
+                    <a:xfrm>
+                      <a:off x="0" y="0"/>
+                      <a:ext cx="3438525" cy="3571875"/>
+                    </a:xfrm>
+                    <a:prstGeom prst="rect">
+                      <a:avLst/>
+                    </a:prstGeom>
+                  </pic:spPr>
+                </pic:pic>
+              </a:graphicData>
+            </a:graphic>
+          </wp:anchor>
+        </w:drawing>
+      </w:r>
+      <w:r>
+        <w:t xml:space="preserve">Hacemos clic en el botón de buscar directorio, y seleccionamos el directorio en el que queremos guardar los documentos Gtfs: </w:t>
+      </w:r>
+    </w:p>
+    <w:p>
+      <w:pPr>
+        <w:pStyle w:val="Prrafodelista"/>
+        <w:numPr>
+          <w:ilvl w:val="0"/>
+          <w:numId w:val="1"/>
+        </w:numPr>
+      </w:pPr>
+      <w:r>
+        <w:rPr>
+          <w:noProof/>
+        </w:rPr>
+        <w:lastRenderedPageBreak/>
+        <w:drawing>
+          <wp:anchor distT="0" distB="0" distL="114300" distR="114300" simplePos="0" relativeHeight="251661312" behindDoc="0" locked="0" layoutInCell="1" allowOverlap="1" wp14:anchorId="08512C39" wp14:editId="36AAA399">
+            <wp:simplePos x="0" y="0"/>
+            <wp:positionH relativeFrom="column">
+              <wp:posOffset>424815</wp:posOffset>
+            </wp:positionH>
+            <wp:positionV relativeFrom="paragraph">
+              <wp:posOffset>214630</wp:posOffset>
+            </wp:positionV>
+            <wp:extent cx="3439005" cy="3572374"/>
+            <wp:effectExtent l="0" t="0" r="9525" b="9525"/>
+            <wp:wrapTopAndBottom/>
+            <wp:docPr id="6" name="Imagen 6" descr="Interfaz de usuario gráfica, Texto, Aplicación, Correo electrónico&#10;&#10;Descripción generada automáticamente"/>
+            <wp:cNvGraphicFramePr>
+              <a:graphicFrameLocks xmlns:a="http://schemas.openxmlformats.org/drawingml/2006/main" noChangeAspect="1"/>
+            </wp:cNvGraphicFramePr>
+            <a:graphic xmlns:a="http://schemas.openxmlformats.org/drawingml/2006/main">
+              <a:graphicData uri="http://schemas.openxmlformats.org/drawingml/2006/picture">
+                <pic:pic xmlns:pic="http://schemas.openxmlformats.org/drawingml/2006/picture">
+                  <pic:nvPicPr>
+                    <pic:cNvPr id="6" name="Imagen 6" descr="Interfaz de usuario gráfica, Texto, Aplicación, Correo electrónico&#10;&#10;Descripción generada automáticamente"/>
+                    <pic:cNvPicPr/>
+                  </pic:nvPicPr>
+                  <pic:blipFill>
+                    <a:blip r:embed="rId10">
+                      <a:extLst>
+                        <a:ext uri="{28A0092B-C50C-407E-A947-70E740481C1C}">
+                          <a14:useLocalDpi xmlns:a14="http://schemas.microsoft.com/office/drawing/2010/main" val="0"/>
+                        </a:ext>
+                      </a:extLst>
+                    </a:blip>
                     <a:stretch>
                       <a:fillRect/>
                     </a:stretch>
@@ -354,14 +462,27 @@
                 </pic:pic>
               </a:graphicData>
             </a:graphic>
-          </wp:inline>
+          </wp:anchor>
         </w:drawing>
       </w:r>
-    </w:p>
-    <w:p>
-      <w:r>
-        <w:lastRenderedPageBreak/>
+      <w:r>
         <w:t xml:space="preserve">Por último, damos clic en el botón de convertir: </w:t>
+      </w:r>
+    </w:p>
+    <w:p/>
+    <w:p/>
+    <w:p>
+      <w:r>
+        <w:t>N</w:t>
+      </w:r>
+      <w:r>
+        <w:t xml:space="preserve">os dirigimos a la carpeta que seleccionamos para guardar los Gtfs, nos encontraremos con una carpeta llamada </w:t>
+      </w:r>
+      <w:r>
+        <w:t>“Gtfs”</w:t>
+      </w:r>
+      <w:r>
+        <w:t>:</w:t>
       </w:r>
     </w:p>
     <w:p>
@@ -370,58 +491,10 @@
           <w:noProof/>
         </w:rPr>
         <w:drawing>
-          <wp:inline distT="0" distB="0" distL="0" distR="0" wp14:anchorId="08512C39" wp14:editId="2D1A291A">
-            <wp:extent cx="3439005" cy="3572374"/>
-            <wp:effectExtent l="0" t="0" r="9525" b="9525"/>
-            <wp:docPr id="6" name="Imagen 6" descr="Interfaz de usuario gráfica, Texto, Aplicación, Correo electrónico&#10;&#10;Descripción generada automáticamente"/>
-            <wp:cNvGraphicFramePr>
-              <a:graphicFrameLocks xmlns:a="http://schemas.openxmlformats.org/drawingml/2006/main" noChangeAspect="1"/>
-            </wp:cNvGraphicFramePr>
-            <a:graphic xmlns:a="http://schemas.openxmlformats.org/drawingml/2006/main">
-              <a:graphicData uri="http://schemas.openxmlformats.org/drawingml/2006/picture">
-                <pic:pic xmlns:pic="http://schemas.openxmlformats.org/drawingml/2006/picture">
-                  <pic:nvPicPr>
-                    <pic:cNvPr id="6" name="Imagen 6" descr="Interfaz de usuario gráfica, Texto, Aplicación, Correo electrónico&#10;&#10;Descripción generada automáticamente"/>
-                    <pic:cNvPicPr/>
-                  </pic:nvPicPr>
-                  <pic:blipFill>
-                    <a:blip r:embed="rId8"/>
-                    <a:stretch>
-                      <a:fillRect/>
-                    </a:stretch>
-                  </pic:blipFill>
-                  <pic:spPr>
-                    <a:xfrm>
-                      <a:off x="0" y="0"/>
-                      <a:ext cx="3439005" cy="3572374"/>
-                    </a:xfrm>
-                    <a:prstGeom prst="rect">
-                      <a:avLst/>
-                    </a:prstGeom>
-                  </pic:spPr>
-                </pic:pic>
-              </a:graphicData>
-            </a:graphic>
-          </wp:inline>
-        </w:drawing>
-      </w:r>
-    </w:p>
-    <w:p/>
-    <w:p>
-      <w:r>
-        <w:t>Y nos dirigimos a la carpeta que seleccionamos para guardar los Gtfs, nos encontraremos con una carpeta llamada text_files:</w:t>
-      </w:r>
-    </w:p>
-    <w:p>
-      <w:r>
-        <w:rPr>
-          <w:noProof/>
-        </w:rPr>
-        <w:drawing>
-          <wp:inline distT="0" distB="0" distL="0" distR="0" wp14:anchorId="6E9E11D7" wp14:editId="411F6755">
-            <wp:extent cx="5115639" cy="438211"/>
-            <wp:effectExtent l="0" t="0" r="8890" b="0"/>
-            <wp:docPr id="7" name="Imagen 7"/>
+          <wp:inline distT="0" distB="0" distL="0" distR="0" wp14:anchorId="24F1BF37" wp14:editId="69415C52">
+            <wp:extent cx="3372321" cy="209579"/>
+            <wp:effectExtent l="0" t="0" r="0" b="0"/>
+            <wp:docPr id="1" name="Imagen 1"/>
             <wp:cNvGraphicFramePr>
               <a:graphicFrameLocks xmlns:a="http://schemas.openxmlformats.org/drawingml/2006/main" noChangeAspect="1"/>
             </wp:cNvGraphicFramePr>
@@ -433,7 +506,7 @@
                     <pic:cNvPicPr/>
                   </pic:nvPicPr>
                   <pic:blipFill>
-                    <a:blip r:embed="rId9"/>
+                    <a:blip r:embed="rId11"/>
                     <a:stretch>
                       <a:fillRect/>
                     </a:stretch>
@@ -441,7 +514,7 @@
                   <pic:spPr>
                     <a:xfrm>
                       <a:off x="0" y="0"/>
-                      <a:ext cx="5115639" cy="438211"/>
+                      <a:ext cx="3372321" cy="209579"/>
                     </a:xfrm>
                     <a:prstGeom prst="rect">
                       <a:avLst/>
@@ -461,14 +534,11 @@
     </w:p>
     <w:p>
       <w:r>
-        <w:rPr>
-          <w:noProof/>
-        </w:rPr>
         <w:drawing>
-          <wp:inline distT="0" distB="0" distL="0" distR="0" wp14:anchorId="47C633E2" wp14:editId="19C14A7B">
-            <wp:extent cx="3801005" cy="2781688"/>
-            <wp:effectExtent l="0" t="0" r="9525" b="0"/>
-            <wp:docPr id="8" name="Imagen 8" descr="Interfaz de usuario gráfica, Aplicación&#10;&#10;Descripción generada automáticamente"/>
+          <wp:inline distT="0" distB="0" distL="0" distR="0" wp14:anchorId="68217F78" wp14:editId="3D22EFC0">
+            <wp:extent cx="3117898" cy="3133724"/>
+            <wp:effectExtent l="0" t="0" r="6350" b="0"/>
+            <wp:docPr id="2" name="Imagen 2" descr="Tabla&#10;&#10;Descripción generada automáticamente"/>
             <wp:cNvGraphicFramePr>
               <a:graphicFrameLocks xmlns:a="http://schemas.openxmlformats.org/drawingml/2006/main" noChangeAspect="1"/>
             </wp:cNvGraphicFramePr>
@@ -476,11 +546,11 @@
               <a:graphicData uri="http://schemas.openxmlformats.org/drawingml/2006/picture">
                 <pic:pic xmlns:pic="http://schemas.openxmlformats.org/drawingml/2006/picture">
                   <pic:nvPicPr>
-                    <pic:cNvPr id="8" name="Imagen 8" descr="Interfaz de usuario gráfica, Aplicación&#10;&#10;Descripción generada automáticamente"/>
+                    <pic:cNvPr id="2" name="Imagen 2" descr="Tabla&#10;&#10;Descripción generada automáticamente"/>
                     <pic:cNvPicPr/>
                   </pic:nvPicPr>
                   <pic:blipFill>
-                    <a:blip r:embed="rId10"/>
+                    <a:blip r:embed="rId12"/>
                     <a:stretch>
                       <a:fillRect/>
                     </a:stretch>
@@ -488,7 +558,7 @@
                   <pic:spPr>
                     <a:xfrm>
                       <a:off x="0" y="0"/>
-                      <a:ext cx="3801005" cy="2781688"/>
+                      <a:ext cx="3120695" cy="3136536"/>
                     </a:xfrm>
                     <a:prstGeom prst="rect">
                       <a:avLst/>
@@ -509,6 +579,219 @@
     </w:sectPr>
   </w:body>
 </w:document>
+</file>
+
+<file path=word/numbering.xml><?xml version="1.0" encoding="utf-8"?>
+<w:numbering xmlns:wpc="http://schemas.microsoft.com/office/word/2010/wordprocessingCanvas" xmlns:cx="http://schemas.microsoft.com/office/drawing/2014/chartex" xmlns:cx1="http://schemas.microsoft.com/office/drawing/2015/9/8/chartex" xmlns:cx2="http://schemas.microsoft.com/office/drawing/2015/10/21/chartex" xmlns:cx3="http://schemas.microsoft.com/office/drawing/2016/5/9/chartex" xmlns:cx4="http://schemas.microsoft.com/office/drawing/2016/5/10/chartex" xmlns:cx5="http://schemas.microsoft.com/office/drawing/2016/5/11/chartex" xmlns:cx6="http://schemas.microsoft.com/office/drawing/2016/5/12/chartex" xmlns:cx7="http://schemas.microsoft.com/office/drawing/2016/5/13/chartex" xmlns:cx8="http://schemas.microsoft.com/office/drawing/2016/5/14/chartex" xmlns:mc="http://schemas.openxmlformats.org/markup-compatibility/2006" xmlns:aink="http://schemas.microsoft.com/office/drawing/2016/ink" xmlns:am3d="http://schemas.microsoft.com/office/drawing/2017/model3d" xmlns:o="urn:schemas-microsoft-com:office:office" xmlns:oel="http://schemas.microsoft.com/office/2019/extlst" xmlns:r="http://schemas.openxmlformats.org/officeDocument/2006/relationships" xmlns:m="http://schemas.openxmlformats.org/officeDocument/2006/math" xmlns:v="urn:schemas-microsoft-com:vml" xmlns:wp14="http://schemas.microsoft.com/office/word/2010/wordprocessingDrawing" xmlns:wp="http://schemas.openxmlformats.org/drawingml/2006/wordprocessingDrawing" xmlns:w10="urn:schemas-microsoft-com:office:word" xmlns:w="http://schemas.openxmlformats.org/wordprocessingml/2006/main" xmlns:w14="http://schemas.microsoft.com/office/word/2010/wordml" xmlns:w15="http://schemas.microsoft.com/office/word/2012/wordml" xmlns:w16cex="http://schemas.microsoft.com/office/word/2018/wordml/cex" xmlns:w16cid="http://schemas.microsoft.com/office/word/2016/wordml/cid" xmlns:w16="http://schemas.microsoft.com/office/word/2018/wordml" xmlns:w16du="http://schemas.microsoft.com/office/word/2023/wordml/word16du" xmlns:w16sdtdh="http://schemas.microsoft.com/office/word/2020/wordml/sdtdatahash" xmlns:w16se="http://schemas.microsoft.com/office/word/2015/wordml/symex" xmlns:wpg="http://schemas.microsoft.com/office/word/2010/wordprocessingGroup" xmlns:wpi="http://schemas.microsoft.com/office/word/2010/wordprocessingInk" xmlns:wne="http://schemas.microsoft.com/office/word/2006/wordml" xmlns:wps="http://schemas.microsoft.com/office/word/2010/wordprocessingShape" mc:Ignorable="w14 w15 w16se w16cid w16 w16cex w16sdtdh wp14">
+  <w:abstractNum w:abstractNumId="0" w15:restartNumberingAfterBreak="0">
+    <w:nsid w:val="047E743B"/>
+    <w:multiLevelType w:val="hybridMultilevel"/>
+    <w:tmpl w:val="0B26FCC6"/>
+    <w:lvl w:ilvl="0" w:tplc="E774DEF2">
+      <w:start w:val="1"/>
+      <w:numFmt w:val="decimal"/>
+      <w:lvlText w:val="%1."/>
+      <w:lvlJc w:val="left"/>
+      <w:pPr>
+        <w:ind w:left="720" w:hanging="360"/>
+      </w:pPr>
+      <w:rPr>
+        <w:color w:val="auto"/>
+      </w:rPr>
+    </w:lvl>
+    <w:lvl w:ilvl="1" w:tplc="0C0A0019" w:tentative="1">
+      <w:start w:val="1"/>
+      <w:numFmt w:val="lowerLetter"/>
+      <w:lvlText w:val="%2."/>
+      <w:lvlJc w:val="left"/>
+      <w:pPr>
+        <w:ind w:left="1440" w:hanging="360"/>
+      </w:pPr>
+    </w:lvl>
+    <w:lvl w:ilvl="2" w:tplc="0C0A001B" w:tentative="1">
+      <w:start w:val="1"/>
+      <w:numFmt w:val="lowerRoman"/>
+      <w:lvlText w:val="%3."/>
+      <w:lvlJc w:val="right"/>
+      <w:pPr>
+        <w:ind w:left="2160" w:hanging="180"/>
+      </w:pPr>
+    </w:lvl>
+    <w:lvl w:ilvl="3" w:tplc="0C0A000F" w:tentative="1">
+      <w:start w:val="1"/>
+      <w:numFmt w:val="decimal"/>
+      <w:lvlText w:val="%4."/>
+      <w:lvlJc w:val="left"/>
+      <w:pPr>
+        <w:ind w:left="2880" w:hanging="360"/>
+      </w:pPr>
+    </w:lvl>
+    <w:lvl w:ilvl="4" w:tplc="0C0A0019" w:tentative="1">
+      <w:start w:val="1"/>
+      <w:numFmt w:val="lowerLetter"/>
+      <w:lvlText w:val="%5."/>
+      <w:lvlJc w:val="left"/>
+      <w:pPr>
+        <w:ind w:left="3600" w:hanging="360"/>
+      </w:pPr>
+    </w:lvl>
+    <w:lvl w:ilvl="5" w:tplc="0C0A001B" w:tentative="1">
+      <w:start w:val="1"/>
+      <w:numFmt w:val="lowerRoman"/>
+      <w:lvlText w:val="%6."/>
+      <w:lvlJc w:val="right"/>
+      <w:pPr>
+        <w:ind w:left="4320" w:hanging="180"/>
+      </w:pPr>
+    </w:lvl>
+    <w:lvl w:ilvl="6" w:tplc="0C0A000F" w:tentative="1">
+      <w:start w:val="1"/>
+      <w:numFmt w:val="decimal"/>
+      <w:lvlText w:val="%7."/>
+      <w:lvlJc w:val="left"/>
+      <w:pPr>
+        <w:ind w:left="5040" w:hanging="360"/>
+      </w:pPr>
+    </w:lvl>
+    <w:lvl w:ilvl="7" w:tplc="0C0A0019" w:tentative="1">
+      <w:start w:val="1"/>
+      <w:numFmt w:val="lowerLetter"/>
+      <w:lvlText w:val="%8."/>
+      <w:lvlJc w:val="left"/>
+      <w:pPr>
+        <w:ind w:left="5760" w:hanging="360"/>
+      </w:pPr>
+    </w:lvl>
+    <w:lvl w:ilvl="8" w:tplc="0C0A001B" w:tentative="1">
+      <w:start w:val="1"/>
+      <w:numFmt w:val="lowerRoman"/>
+      <w:lvlText w:val="%9."/>
+      <w:lvlJc w:val="right"/>
+      <w:pPr>
+        <w:ind w:left="6480" w:hanging="180"/>
+      </w:pPr>
+    </w:lvl>
+  </w:abstractNum>
+  <w:abstractNum w:abstractNumId="1" w15:restartNumberingAfterBreak="0">
+    <w:nsid w:val="56972301"/>
+    <w:multiLevelType w:val="hybridMultilevel"/>
+    <w:tmpl w:val="CD4E9D1A"/>
+    <w:lvl w:ilvl="0" w:tplc="0C0A0001">
+      <w:start w:val="1"/>
+      <w:numFmt w:val="bullet"/>
+      <w:lvlText w:val=""/>
+      <w:lvlJc w:val="left"/>
+      <w:pPr>
+        <w:ind w:left="720" w:hanging="360"/>
+      </w:pPr>
+      <w:rPr>
+        <w:rFonts w:ascii="Symbol" w:hAnsi="Symbol" w:hint="default"/>
+      </w:rPr>
+    </w:lvl>
+    <w:lvl w:ilvl="1" w:tplc="0C0A0003" w:tentative="1">
+      <w:start w:val="1"/>
+      <w:numFmt w:val="bullet"/>
+      <w:lvlText w:val="o"/>
+      <w:lvlJc w:val="left"/>
+      <w:pPr>
+        <w:ind w:left="1440" w:hanging="360"/>
+      </w:pPr>
+      <w:rPr>
+        <w:rFonts w:ascii="Courier New" w:hAnsi="Courier New" w:cs="Courier New" w:hint="default"/>
+      </w:rPr>
+    </w:lvl>
+    <w:lvl w:ilvl="2" w:tplc="0C0A0005" w:tentative="1">
+      <w:start w:val="1"/>
+      <w:numFmt w:val="bullet"/>
+      <w:lvlText w:val=""/>
+      <w:lvlJc w:val="left"/>
+      <w:pPr>
+        <w:ind w:left="2160" w:hanging="360"/>
+      </w:pPr>
+      <w:rPr>
+        <w:rFonts w:ascii="Wingdings" w:hAnsi="Wingdings" w:hint="default"/>
+      </w:rPr>
+    </w:lvl>
+    <w:lvl w:ilvl="3" w:tplc="0C0A0001" w:tentative="1">
+      <w:start w:val="1"/>
+      <w:numFmt w:val="bullet"/>
+      <w:lvlText w:val=""/>
+      <w:lvlJc w:val="left"/>
+      <w:pPr>
+        <w:ind w:left="2880" w:hanging="360"/>
+      </w:pPr>
+      <w:rPr>
+        <w:rFonts w:ascii="Symbol" w:hAnsi="Symbol" w:hint="default"/>
+      </w:rPr>
+    </w:lvl>
+    <w:lvl w:ilvl="4" w:tplc="0C0A0003" w:tentative="1">
+      <w:start w:val="1"/>
+      <w:numFmt w:val="bullet"/>
+      <w:lvlText w:val="o"/>
+      <w:lvlJc w:val="left"/>
+      <w:pPr>
+        <w:ind w:left="3600" w:hanging="360"/>
+      </w:pPr>
+      <w:rPr>
+        <w:rFonts w:ascii="Courier New" w:hAnsi="Courier New" w:cs="Courier New" w:hint="default"/>
+      </w:rPr>
+    </w:lvl>
+    <w:lvl w:ilvl="5" w:tplc="0C0A0005" w:tentative="1">
+      <w:start w:val="1"/>
+      <w:numFmt w:val="bullet"/>
+      <w:lvlText w:val=""/>
+      <w:lvlJc w:val="left"/>
+      <w:pPr>
+        <w:ind w:left="4320" w:hanging="360"/>
+      </w:pPr>
+      <w:rPr>
+        <w:rFonts w:ascii="Wingdings" w:hAnsi="Wingdings" w:hint="default"/>
+      </w:rPr>
+    </w:lvl>
+    <w:lvl w:ilvl="6" w:tplc="0C0A0001" w:tentative="1">
+      <w:start w:val="1"/>
+      <w:numFmt w:val="bullet"/>
+      <w:lvlText w:val=""/>
+      <w:lvlJc w:val="left"/>
+      <w:pPr>
+        <w:ind w:left="5040" w:hanging="360"/>
+      </w:pPr>
+      <w:rPr>
+        <w:rFonts w:ascii="Symbol" w:hAnsi="Symbol" w:hint="default"/>
+      </w:rPr>
+    </w:lvl>
+    <w:lvl w:ilvl="7" w:tplc="0C0A0003" w:tentative="1">
+      <w:start w:val="1"/>
+      <w:numFmt w:val="bullet"/>
+      <w:lvlText w:val="o"/>
+      <w:lvlJc w:val="left"/>
+      <w:pPr>
+        <w:ind w:left="5760" w:hanging="360"/>
+      </w:pPr>
+      <w:rPr>
+        <w:rFonts w:ascii="Courier New" w:hAnsi="Courier New" w:cs="Courier New" w:hint="default"/>
+      </w:rPr>
+    </w:lvl>
+    <w:lvl w:ilvl="8" w:tplc="0C0A0005" w:tentative="1">
+      <w:start w:val="1"/>
+      <w:numFmt w:val="bullet"/>
+      <w:lvlText w:val=""/>
+      <w:lvlJc w:val="left"/>
+      <w:pPr>
+        <w:ind w:left="6480" w:hanging="360"/>
+      </w:pPr>
+      <w:rPr>
+        <w:rFonts w:ascii="Wingdings" w:hAnsi="Wingdings" w:hint="default"/>
+      </w:rPr>
+    </w:lvl>
+  </w:abstractNum>
+  <w:num w:numId="1" w16cid:durableId="676811394">
+    <w:abstractNumId w:val="0"/>
+  </w:num>
+  <w:num w:numId="2" w16cid:durableId="1506507983">
+    <w:abstractNumId w:val="1"/>
+  </w:num>
+</w:numbering>
 </file>
 
 <file path=word/styles.xml><?xml version="1.0" encoding="utf-8"?>
@@ -915,6 +1198,7 @@
   <w:style w:type="character" w:default="1" w:styleId="Fuentedeprrafopredeter">
     <w:name w:val="Default Paragraph Font"/>
     <w:uiPriority w:val="1"/>
+    <w:semiHidden/>
     <w:unhideWhenUsed/>
   </w:style>
   <w:style w:type="table" w:default="1" w:styleId="Tablanormal">
@@ -983,6 +1267,17 @@
       <w:color w:val="0000FF"/>
       <w:u w:val="single"/>
     </w:rPr>
+  </w:style>
+  <w:style w:type="paragraph" w:styleId="Prrafodelista">
+    <w:name w:val="List Paragraph"/>
+    <w:basedOn w:val="Normal"/>
+    <w:uiPriority w:val="34"/>
+    <w:qFormat/>
+    <w:rsid w:val="001C743E"/>
+    <w:pPr>
+      <w:ind w:left="720"/>
+      <w:contextualSpacing/>
+    </w:pPr>
   </w:style>
 </w:styles>
 </file>

</xml_diff>

<commit_message>
MOD: Se modifico y mejoro el archivo con las instrucciones.
</commit_message>
<xml_diff>
--- a/Instrucciones.docx
+++ b/Instrucciones.docx
@@ -11,6 +11,8 @@
           <w:bCs/>
         </w:rPr>
       </w:pPr>
+      <w:bookmarkStart w:id="0" w:name="_Hlk134433232"/>
+      <w:bookmarkEnd w:id="0"/>
       <w:r>
         <w:rPr>
           <w:b/>
@@ -28,10 +30,10 @@
         <w:t>Python</w:t>
       </w:r>
       <w:r>
-        <w:t xml:space="preserve"> nos permite introducir un archivo .xlsx, y transformarlo en el estándar Gtfs.</w:t>
-      </w:r>
-      <w:r>
-        <w:t xml:space="preserve"> </w:t>
+        <w:t xml:space="preserve"> nos permite introducir un archivo .xlsx, y transformarlo en el estándar Gtfs</w:t>
+      </w:r>
+      <w:r>
+        <w:t xml:space="preserve"> &amp; viceversa.</w:t>
       </w:r>
     </w:p>
     <w:p>
@@ -91,6 +93,20 @@
           <w:t>Reference - General Transit Feed Specification (gtfs.org)</w:t>
         </w:r>
       </w:hyperlink>
+    </w:p>
+    <w:p>
+      <w:pPr>
+        <w:rPr>
+          <w:rStyle w:val="Hipervnculo"/>
+        </w:rPr>
+      </w:pPr>
+    </w:p>
+    <w:p>
+      <w:pPr>
+        <w:rPr>
+          <w:rStyle w:val="Hipervnculo"/>
+        </w:rPr>
+      </w:pPr>
     </w:p>
     <w:p>
       <w:r>
@@ -187,18 +203,18 @@
           <w:noProof/>
         </w:rPr>
         <w:drawing>
-          <wp:anchor distT="0" distB="0" distL="114300" distR="114300" simplePos="0" relativeHeight="251658240" behindDoc="0" locked="0" layoutInCell="1" allowOverlap="1" wp14:anchorId="29D0E0CE" wp14:editId="4E2B4D45">
+          <wp:anchor distT="0" distB="0" distL="114300" distR="114300" simplePos="0" relativeHeight="251663360" behindDoc="0" locked="0" layoutInCell="1" allowOverlap="1" wp14:anchorId="4253CCDC" wp14:editId="13A24A84">
             <wp:simplePos x="0" y="0"/>
             <wp:positionH relativeFrom="column">
-              <wp:posOffset>453390</wp:posOffset>
+              <wp:posOffset>443865</wp:posOffset>
             </wp:positionH>
             <wp:positionV relativeFrom="paragraph">
-              <wp:posOffset>419735</wp:posOffset>
+              <wp:posOffset>601980</wp:posOffset>
             </wp:positionV>
-            <wp:extent cx="1847850" cy="3571875"/>
+            <wp:extent cx="2247900" cy="1571625"/>
             <wp:effectExtent l="0" t="0" r="0" b="9525"/>
             <wp:wrapTopAndBottom/>
-            <wp:docPr id="9" name="Imagen 9" descr="Interfaz de usuario gráfica, Texto, Aplicación, Correo electrónico&#10;&#10;Descripción generada automáticamente"/>
+            <wp:docPr id="471089408" name="Imagen 1" descr="Interfaz de usuario gráfica, Texto, Aplicación&#10;&#10;Descripción generada automáticamente"/>
             <wp:cNvGraphicFramePr>
               <a:graphicFrameLocks xmlns:a="http://schemas.openxmlformats.org/drawingml/2006/main" noChangeAspect="1"/>
             </wp:cNvGraphicFramePr>
@@ -206,8 +222,10 @@
               <a:graphicData uri="http://schemas.openxmlformats.org/drawingml/2006/picture">
                 <pic:pic xmlns:pic="http://schemas.openxmlformats.org/drawingml/2006/picture">
                   <pic:nvPicPr>
-                    <pic:cNvPr id="9" name="Imagen 9" descr="Interfaz de usuario gráfica, Texto, Aplicación, Correo electrónico&#10;&#10;Descripción generada automáticamente"/>
-                    <pic:cNvPicPr/>
+                    <pic:cNvPr id="471089408" name="Imagen 1" descr="Interfaz de usuario gráfica, Texto, Aplicación&#10;&#10;Descripción generada automáticamente"/>
+                    <pic:cNvPicPr>
+                      <a:picLocks noChangeAspect="1" noChangeArrowheads="1"/>
+                    </pic:cNvPicPr>
                   </pic:nvPicPr>
                   <pic:blipFill>
                     <a:blip r:embed="rId7">
@@ -217,18 +235,23 @@
                         </a:ext>
                       </a:extLst>
                     </a:blip>
+                    <a:srcRect/>
                     <a:stretch>
                       <a:fillRect/>
                     </a:stretch>
                   </pic:blipFill>
-                  <pic:spPr>
+                  <pic:spPr bwMode="auto">
                     <a:xfrm>
                       <a:off x="0" y="0"/>
-                      <a:ext cx="1847850" cy="3571875"/>
+                      <a:ext cx="2247900" cy="1571625"/>
                     </a:xfrm>
                     <a:prstGeom prst="rect">
                       <a:avLst/>
                     </a:prstGeom>
+                    <a:noFill/>
+                    <a:ln>
+                      <a:noFill/>
+                    </a:ln>
                   </pic:spPr>
                 </pic:pic>
               </a:graphicData>
@@ -242,10 +265,84 @@
     </w:p>
     <w:p/>
     <w:p>
+      <w:pPr>
+        <w:ind w:left="708"/>
+      </w:pPr>
+      <w:r>
+        <w:t>En esta ventana podremos elegir el tipo de conversion:</w:t>
+      </w:r>
+    </w:p>
+    <w:p>
+      <w:pPr>
+        <w:pStyle w:val="Prrafodelista"/>
+        <w:numPr>
+          <w:ilvl w:val="0"/>
+          <w:numId w:val="3"/>
+        </w:numPr>
+      </w:pPr>
+      <w:r>
+        <w:t xml:space="preserve">De </w:t>
+      </w:r>
+      <w:r>
+        <w:rPr>
+          <w:b/>
+          <w:bCs/>
+        </w:rPr>
+        <w:t>excel</w:t>
+      </w:r>
+      <w:r>
+        <w:t xml:space="preserve"> a formato </w:t>
+      </w:r>
+      <w:r>
+        <w:rPr>
+          <w:b/>
+          <w:bCs/>
+        </w:rPr>
+        <w:t>Gtfs</w:t>
+      </w:r>
+      <w:r>
+        <w:t>.</w:t>
+      </w:r>
+    </w:p>
+    <w:p>
+      <w:pPr>
+        <w:pStyle w:val="Prrafodelista"/>
+        <w:numPr>
+          <w:ilvl w:val="0"/>
+          <w:numId w:val="3"/>
+        </w:numPr>
+      </w:pPr>
+      <w:r>
+        <w:t xml:space="preserve">De </w:t>
+      </w:r>
+      <w:r>
+        <w:rPr>
+          <w:b/>
+          <w:bCs/>
+        </w:rPr>
+        <w:t>carpeta con archivos Gtfs</w:t>
+      </w:r>
+      <w:r>
+        <w:t xml:space="preserve"> a </w:t>
+      </w:r>
+      <w:r>
+        <w:rPr>
+          <w:b/>
+          <w:bCs/>
+        </w:rPr>
+        <w:t>excel</w:t>
+      </w:r>
+      <w:r>
+        <w:t>.</w:t>
+      </w:r>
+    </w:p>
+    <w:p>
       <w:r>
         <w:br w:type="page"/>
       </w:r>
     </w:p>
+    <w:p/>
+    <w:p/>
     <w:p>
       <w:pPr>
         <w:pStyle w:val="Prrafodelista"/>
@@ -253,46 +350,24 @@
           <w:ilvl w:val="0"/>
           <w:numId w:val="1"/>
         </w:numPr>
-        <w:rPr>
-          <w:b/>
-          <w:bCs/>
-          <w:color w:val="5B9BD5" w:themeColor="accent5"/>
-        </w:rPr>
-      </w:pPr>
-      <w:r>
-        <w:lastRenderedPageBreak/>
-        <w:t xml:space="preserve">Clicamos en Buscar archivo y seleccionamos el archivo que queremos convertir, la aplicación cuenta ya con un archivo de prueba en el siguiente directorio: </w:t>
-      </w:r>
-      <w:r>
-        <w:rPr>
-          <w:b/>
-          <w:bCs/>
-          <w:color w:val="5B9BD5" w:themeColor="accent5"/>
-        </w:rPr>
-        <w:t>XlsxToGtfs\dist\Informacion.txt</w:t>
-      </w:r>
-    </w:p>
-    <w:p>
-      <w:pPr>
-        <w:pStyle w:val="Prrafodelista"/>
       </w:pPr>
       <w:r>
         <w:rPr>
           <w:noProof/>
         </w:rPr>
         <w:drawing>
-          <wp:anchor distT="0" distB="0" distL="114300" distR="114300" simplePos="0" relativeHeight="251659264" behindDoc="0" locked="0" layoutInCell="1" allowOverlap="1" wp14:anchorId="268F3514" wp14:editId="6939E956">
+          <wp:anchor distT="0" distB="0" distL="114300" distR="114300" simplePos="0" relativeHeight="251664384" behindDoc="0" locked="0" layoutInCell="1" allowOverlap="1" wp14:anchorId="7ECF0CDE" wp14:editId="49B71B4F">
             <wp:simplePos x="0" y="0"/>
             <wp:positionH relativeFrom="column">
-              <wp:posOffset>453390</wp:posOffset>
+              <wp:posOffset>262890</wp:posOffset>
             </wp:positionH>
             <wp:positionV relativeFrom="paragraph">
-              <wp:posOffset>196215</wp:posOffset>
+              <wp:posOffset>252730</wp:posOffset>
             </wp:positionV>
-            <wp:extent cx="3439005" cy="3572374"/>
-            <wp:effectExtent l="0" t="0" r="9525" b="9525"/>
+            <wp:extent cx="1847850" cy="3571875"/>
+            <wp:effectExtent l="0" t="0" r="0" b="9525"/>
             <wp:wrapTopAndBottom/>
-            <wp:docPr id="4" name="Imagen 4" descr="Interfaz de usuario gráfica, Texto, Aplicación, Correo electrónico&#10;&#10;Descripción generada automáticamente"/>
+            <wp:docPr id="1129496924" name="Imagen 2" descr="Interfaz de usuario gráfica, Texto, Aplicación, Correo electrónico&#10;&#10;Descripción generada automáticamente"/>
             <wp:cNvGraphicFramePr>
               <a:graphicFrameLocks xmlns:a="http://schemas.openxmlformats.org/drawingml/2006/main" noChangeAspect="1"/>
             </wp:cNvGraphicFramePr>
@@ -300,8 +375,10 @@
               <a:graphicData uri="http://schemas.openxmlformats.org/drawingml/2006/picture">
                 <pic:pic xmlns:pic="http://schemas.openxmlformats.org/drawingml/2006/picture">
                   <pic:nvPicPr>
-                    <pic:cNvPr id="4" name="Imagen 4" descr="Interfaz de usuario gráfica, Texto, Aplicación, Correo electrónico&#10;&#10;Descripción generada automáticamente"/>
-                    <pic:cNvPicPr/>
+                    <pic:cNvPr id="1129496924" name="Imagen 2" descr="Interfaz de usuario gráfica, Texto, Aplicación, Correo electrónico&#10;&#10;Descripción generada automáticamente"/>
+                    <pic:cNvPicPr>
+                      <a:picLocks noChangeAspect="1" noChangeArrowheads="1"/>
+                    </pic:cNvPicPr>
                   </pic:nvPicPr>
                   <pic:blipFill>
                     <a:blip r:embed="rId8">
@@ -311,18 +388,23 @@
                         </a:ext>
                       </a:extLst>
                     </a:blip>
+                    <a:srcRect/>
                     <a:stretch>
                       <a:fillRect/>
                     </a:stretch>
                   </pic:blipFill>
-                  <pic:spPr>
+                  <pic:spPr bwMode="auto">
                     <a:xfrm>
                       <a:off x="0" y="0"/>
-                      <a:ext cx="3439005" cy="3572374"/>
+                      <a:ext cx="1847850" cy="3571875"/>
                     </a:xfrm>
                     <a:prstGeom prst="rect">
                       <a:avLst/>
                     </a:prstGeom>
+                    <a:noFill/>
+                    <a:ln>
+                      <a:noFill/>
+                    </a:ln>
                   </pic:spPr>
                 </pic:pic>
               </a:graphicData>
@@ -331,11 +413,48 @@
         </w:drawing>
       </w:r>
       <w:r>
-        <w:t xml:space="preserve">Una vez seleccionamos observaremos algo similar a la siguiente imagen: </w:t>
+        <w:t xml:space="preserve">Si seleccionamos la primera opción, (Excel a Gtfs), se nos abrira la siguiente ventana: </w:t>
       </w:r>
     </w:p>
     <w:p/>
+    <w:p>
+      <w:pPr>
+        <w:pStyle w:val="Prrafodelista"/>
+        <w:numPr>
+          <w:ilvl w:val="0"/>
+          <w:numId w:val="7"/>
+        </w:numPr>
+      </w:pPr>
+      <w:r>
+        <w:t xml:space="preserve">En la que, necesitamos seleccionar el </w:t>
+      </w:r>
+      <w:r>
+        <w:rPr>
+          <w:b/>
+          <w:bCs/>
+        </w:rPr>
+        <w:t>archivo excel</w:t>
+      </w:r>
+      <w:r>
+        <w:t xml:space="preserve"> a convertir con la primera opción, seleccionamos también la ruta en la que se guardaran </w:t>
+      </w:r>
+      <w:r>
+        <w:rPr>
+          <w:b/>
+          <w:bCs/>
+        </w:rPr>
+        <w:t>los datos Gtfs</w:t>
+      </w:r>
+      <w:r>
+        <w:t xml:space="preserve"> extraidos del excel, y por ultimo la tercera opción es la de comenzar la conversión.</w:t>
+      </w:r>
+    </w:p>
     <w:p/>
+    <w:p>
+      <w:r>
+        <w:br w:type="page"/>
+      </w:r>
+    </w:p>
     <w:p>
       <w:pPr>
         <w:pStyle w:val="Prrafodelista"/>
@@ -345,22 +464,46 @@
         </w:numPr>
       </w:pPr>
       <w:r>
+        <w:lastRenderedPageBreak/>
+        <w:t xml:space="preserve">Si seleccionamos la </w:t>
+      </w:r>
+      <w:r>
+        <w:t>segunda</w:t>
+      </w:r>
+      <w:r>
+        <w:t xml:space="preserve"> opción, (</w:t>
+      </w:r>
+      <w:r>
+        <w:t>Gtfs</w:t>
+      </w:r>
+      <w:r>
+        <w:t xml:space="preserve"> a </w:t>
+      </w:r>
+      <w:r>
+        <w:t>Excel</w:t>
+      </w:r>
+      <w:r>
+        <w:t xml:space="preserve">), se nos abrira la siguiente ventana: </w:t>
+      </w:r>
+    </w:p>
+    <w:p>
+      <w:pPr>
+        <w:pStyle w:val="Prrafodelista"/>
+      </w:pPr>
+    </w:p>
+    <w:p>
+      <w:pPr>
+        <w:pStyle w:val="Prrafodelista"/>
+      </w:pPr>
+      <w:r>
         <w:rPr>
           <w:noProof/>
         </w:rPr>
         <w:drawing>
-          <wp:anchor distT="0" distB="0" distL="114300" distR="114300" simplePos="0" relativeHeight="251660288" behindDoc="0" locked="0" layoutInCell="1" allowOverlap="1" wp14:anchorId="7DD9EDFD" wp14:editId="0A0DE2FD">
-            <wp:simplePos x="0" y="0"/>
-            <wp:positionH relativeFrom="column">
-              <wp:posOffset>453390</wp:posOffset>
-            </wp:positionH>
-            <wp:positionV relativeFrom="paragraph">
-              <wp:posOffset>368935</wp:posOffset>
-            </wp:positionV>
-            <wp:extent cx="3438525" cy="3571875"/>
-            <wp:effectExtent l="0" t="0" r="9525" b="9525"/>
-            <wp:wrapTopAndBottom/>
-            <wp:docPr id="5" name="Imagen 5" descr="Interfaz de usuario gráfica, Texto, Aplicación, Correo electrónico&#10;&#10;Descripción generada automáticamente"/>
+          <wp:inline distT="0" distB="0" distL="0" distR="0" wp14:anchorId="138DB930" wp14:editId="4A0A3C8A">
+            <wp:extent cx="2000250" cy="3571875"/>
+            <wp:effectExtent l="0" t="0" r="0" b="9525"/>
+            <wp:docPr id="536582675" name="Imagen 3" descr="Interfaz de usuario gráfica, Texto, Aplicación, Correo electrónico&#10;&#10;Descripción generada automáticamente"/>
             <wp:cNvGraphicFramePr>
               <a:graphicFrameLocks xmlns:a="http://schemas.openxmlformats.org/drawingml/2006/main" noChangeAspect="1"/>
             </wp:cNvGraphicFramePr>
@@ -368,8 +511,10 @@
               <a:graphicData uri="http://schemas.openxmlformats.org/drawingml/2006/picture">
                 <pic:pic xmlns:pic="http://schemas.openxmlformats.org/drawingml/2006/picture">
                   <pic:nvPicPr>
-                    <pic:cNvPr id="5" name="Imagen 5" descr="Interfaz de usuario gráfica, Texto, Aplicación, Correo electrónico&#10;&#10;Descripción generada automáticamente"/>
-                    <pic:cNvPicPr/>
+                    <pic:cNvPr id="536582675" name="Imagen 3" descr="Interfaz de usuario gráfica, Texto, Aplicación, Correo electrónico&#10;&#10;Descripción generada automáticamente"/>
+                    <pic:cNvPicPr>
+                      <a:picLocks noChangeAspect="1" noChangeArrowheads="1"/>
+                    </pic:cNvPicPr>
                   </pic:nvPicPr>
                   <pic:blipFill>
                     <a:blip r:embed="rId9">
@@ -379,146 +524,23 @@
                         </a:ext>
                       </a:extLst>
                     </a:blip>
+                    <a:srcRect/>
                     <a:stretch>
                       <a:fillRect/>
                     </a:stretch>
                   </pic:blipFill>
-                  <pic:spPr>
+                  <pic:spPr bwMode="auto">
                     <a:xfrm>
                       <a:off x="0" y="0"/>
-                      <a:ext cx="3438525" cy="3571875"/>
+                      <a:ext cx="2000250" cy="3571875"/>
                     </a:xfrm>
                     <a:prstGeom prst="rect">
                       <a:avLst/>
                     </a:prstGeom>
-                  </pic:spPr>
-                </pic:pic>
-              </a:graphicData>
-            </a:graphic>
-          </wp:anchor>
-        </w:drawing>
-      </w:r>
-      <w:r>
-        <w:t xml:space="preserve">Hacemos clic en el botón de buscar directorio, y seleccionamos el directorio en el que queremos guardar los documentos Gtfs: </w:t>
-      </w:r>
-    </w:p>
-    <w:p>
-      <w:pPr>
-        <w:pStyle w:val="Prrafodelista"/>
-        <w:numPr>
-          <w:ilvl w:val="0"/>
-          <w:numId w:val="1"/>
-        </w:numPr>
-      </w:pPr>
-      <w:r>
-        <w:rPr>
-          <w:noProof/>
-        </w:rPr>
-        <w:lastRenderedPageBreak/>
-        <w:drawing>
-          <wp:anchor distT="0" distB="0" distL="114300" distR="114300" simplePos="0" relativeHeight="251661312" behindDoc="0" locked="0" layoutInCell="1" allowOverlap="1" wp14:anchorId="08512C39" wp14:editId="36AAA399">
-            <wp:simplePos x="0" y="0"/>
-            <wp:positionH relativeFrom="column">
-              <wp:posOffset>424815</wp:posOffset>
-            </wp:positionH>
-            <wp:positionV relativeFrom="paragraph">
-              <wp:posOffset>214630</wp:posOffset>
-            </wp:positionV>
-            <wp:extent cx="3439005" cy="3572374"/>
-            <wp:effectExtent l="0" t="0" r="9525" b="9525"/>
-            <wp:wrapTopAndBottom/>
-            <wp:docPr id="6" name="Imagen 6" descr="Interfaz de usuario gráfica, Texto, Aplicación, Correo electrónico&#10;&#10;Descripción generada automáticamente"/>
-            <wp:cNvGraphicFramePr>
-              <a:graphicFrameLocks xmlns:a="http://schemas.openxmlformats.org/drawingml/2006/main" noChangeAspect="1"/>
-            </wp:cNvGraphicFramePr>
-            <a:graphic xmlns:a="http://schemas.openxmlformats.org/drawingml/2006/main">
-              <a:graphicData uri="http://schemas.openxmlformats.org/drawingml/2006/picture">
-                <pic:pic xmlns:pic="http://schemas.openxmlformats.org/drawingml/2006/picture">
-                  <pic:nvPicPr>
-                    <pic:cNvPr id="6" name="Imagen 6" descr="Interfaz de usuario gráfica, Texto, Aplicación, Correo electrónico&#10;&#10;Descripción generada automáticamente"/>
-                    <pic:cNvPicPr/>
-                  </pic:nvPicPr>
-                  <pic:blipFill>
-                    <a:blip r:embed="rId10">
-                      <a:extLst>
-                        <a:ext uri="{28A0092B-C50C-407E-A947-70E740481C1C}">
-                          <a14:useLocalDpi xmlns:a14="http://schemas.microsoft.com/office/drawing/2010/main" val="0"/>
-                        </a:ext>
-                      </a:extLst>
-                    </a:blip>
-                    <a:stretch>
-                      <a:fillRect/>
-                    </a:stretch>
-                  </pic:blipFill>
-                  <pic:spPr>
-                    <a:xfrm>
-                      <a:off x="0" y="0"/>
-                      <a:ext cx="3439005" cy="3572374"/>
-                    </a:xfrm>
-                    <a:prstGeom prst="rect">
-                      <a:avLst/>
-                    </a:prstGeom>
-                  </pic:spPr>
-                </pic:pic>
-              </a:graphicData>
-            </a:graphic>
-          </wp:anchor>
-        </w:drawing>
-      </w:r>
-      <w:r>
-        <w:t xml:space="preserve">Por último, damos clic en el botón de convertir: </w:t>
-      </w:r>
-    </w:p>
-    <w:p/>
-    <w:p/>
-    <w:p>
-      <w:r>
-        <w:t>N</w:t>
-      </w:r>
-      <w:r>
-        <w:t xml:space="preserve">os dirigimos a la carpeta que seleccionamos para guardar los Gtfs, nos encontraremos con una carpeta llamada </w:t>
-      </w:r>
-      <w:r>
-        <w:t>“Gtfs”</w:t>
-      </w:r>
-      <w:r>
-        <w:t>:</w:t>
-      </w:r>
-    </w:p>
-    <w:p>
-      <w:r>
-        <w:rPr>
-          <w:noProof/>
-        </w:rPr>
-        <w:drawing>
-          <wp:inline distT="0" distB="0" distL="0" distR="0" wp14:anchorId="24F1BF37" wp14:editId="69415C52">
-            <wp:extent cx="3372321" cy="209579"/>
-            <wp:effectExtent l="0" t="0" r="0" b="0"/>
-            <wp:docPr id="1" name="Imagen 1"/>
-            <wp:cNvGraphicFramePr>
-              <a:graphicFrameLocks xmlns:a="http://schemas.openxmlformats.org/drawingml/2006/main" noChangeAspect="1"/>
-            </wp:cNvGraphicFramePr>
-            <a:graphic xmlns:a="http://schemas.openxmlformats.org/drawingml/2006/main">
-              <a:graphicData uri="http://schemas.openxmlformats.org/drawingml/2006/picture">
-                <pic:pic xmlns:pic="http://schemas.openxmlformats.org/drawingml/2006/picture">
-                  <pic:nvPicPr>
-                    <pic:cNvPr id="1" name=""/>
-                    <pic:cNvPicPr/>
-                  </pic:nvPicPr>
-                  <pic:blipFill>
-                    <a:blip r:embed="rId11"/>
-                    <a:stretch>
-                      <a:fillRect/>
-                    </a:stretch>
-                  </pic:blipFill>
-                  <pic:spPr>
-                    <a:xfrm>
-                      <a:off x="0" y="0"/>
-                      <a:ext cx="3372321" cy="209579"/>
-                    </a:xfrm>
-                    <a:prstGeom prst="rect">
-                      <a:avLst/>
-                    </a:prstGeom>
+                    <a:noFill/>
+                    <a:ln>
+                      <a:noFill/>
+                    </a:ln>
                   </pic:spPr>
                 </pic:pic>
               </a:graphicData>
@@ -528,49 +550,53 @@
       </w:r>
     </w:p>
     <w:p>
-      <w:r>
-        <w:t>Y dentro de esta carpeta tendremos los archivos de texto en formato Gtfs.</w:t>
+      <w:pPr>
+        <w:pStyle w:val="Prrafodelista"/>
+        <w:numPr>
+          <w:ilvl w:val="0"/>
+          <w:numId w:val="6"/>
+        </w:numPr>
+      </w:pPr>
+      <w:r>
+        <w:t xml:space="preserve">En la que, necesitamos seleccionar el </w:t>
+      </w:r>
+      <w:r>
+        <w:t xml:space="preserve">directorio con los </w:t>
+      </w:r>
+      <w:r>
+        <w:rPr>
+          <w:b/>
+          <w:bCs/>
+        </w:rPr>
+        <w:t>gtfs</w:t>
+      </w:r>
+      <w:r>
+        <w:t xml:space="preserve"> en formato .txt, </w:t>
+      </w:r>
+      <w:r>
+        <w:t xml:space="preserve">a convertir con la primera opción, seleccionamos también la ruta en la que se </w:t>
+      </w:r>
+      <w:r>
+        <w:t xml:space="preserve">guardara el archivo </w:t>
+      </w:r>
+      <w:r>
+        <w:rPr>
+          <w:b/>
+          <w:bCs/>
+        </w:rPr>
+        <w:t>excel</w:t>
+      </w:r>
+      <w:r>
+        <w:t>, y por ultimo la tercera opción es la de comenzar la conversión.</w:t>
       </w:r>
     </w:p>
+    <w:p/>
     <w:p>
       <w:r>
-        <w:drawing>
-          <wp:inline distT="0" distB="0" distL="0" distR="0" wp14:anchorId="68217F78" wp14:editId="3D22EFC0">
-            <wp:extent cx="3117898" cy="3133724"/>
-            <wp:effectExtent l="0" t="0" r="6350" b="0"/>
-            <wp:docPr id="2" name="Imagen 2" descr="Tabla&#10;&#10;Descripción generada automáticamente"/>
-            <wp:cNvGraphicFramePr>
-              <a:graphicFrameLocks xmlns:a="http://schemas.openxmlformats.org/drawingml/2006/main" noChangeAspect="1"/>
-            </wp:cNvGraphicFramePr>
-            <a:graphic xmlns:a="http://schemas.openxmlformats.org/drawingml/2006/main">
-              <a:graphicData uri="http://schemas.openxmlformats.org/drawingml/2006/picture">
-                <pic:pic xmlns:pic="http://schemas.openxmlformats.org/drawingml/2006/picture">
-                  <pic:nvPicPr>
-                    <pic:cNvPr id="2" name="Imagen 2" descr="Tabla&#10;&#10;Descripción generada automáticamente"/>
-                    <pic:cNvPicPr/>
-                  </pic:nvPicPr>
-                  <pic:blipFill>
-                    <a:blip r:embed="rId12"/>
-                    <a:stretch>
-                      <a:fillRect/>
-                    </a:stretch>
-                  </pic:blipFill>
-                  <pic:spPr>
-                    <a:xfrm>
-                      <a:off x="0" y="0"/>
-                      <a:ext cx="3120695" cy="3136536"/>
-                    </a:xfrm>
-                    <a:prstGeom prst="rect">
-                      <a:avLst/>
-                    </a:prstGeom>
-                  </pic:spPr>
-                </pic:pic>
-              </a:graphicData>
-            </a:graphic>
-          </wp:inline>
-        </w:drawing>
+        <w:t>.</w:t>
       </w:r>
     </w:p>
+    <w:p/>
     <w:sectPr>
       <w:pgSz w:w="11906" w:h="16838"/>
       <w:pgMar w:top="1417" w:right="1701" w:bottom="1417" w:left="1701" w:header="708" w:footer="708" w:gutter="0"/>
@@ -673,6 +699,745 @@
     </w:lvl>
   </w:abstractNum>
   <w:abstractNum w:abstractNumId="1" w15:restartNumberingAfterBreak="0">
+    <w:nsid w:val="0681405B"/>
+    <w:multiLevelType w:val="hybridMultilevel"/>
+    <w:tmpl w:val="2C5ABC8E"/>
+    <w:lvl w:ilvl="0" w:tplc="0C0A0001">
+      <w:start w:val="1"/>
+      <w:numFmt w:val="bullet"/>
+      <w:lvlText w:val=""/>
+      <w:lvlJc w:val="left"/>
+      <w:pPr>
+        <w:ind w:left="2130" w:hanging="360"/>
+      </w:pPr>
+      <w:rPr>
+        <w:rFonts w:ascii="Symbol" w:hAnsi="Symbol" w:hint="default"/>
+      </w:rPr>
+    </w:lvl>
+    <w:lvl w:ilvl="1" w:tplc="0C0A0003" w:tentative="1">
+      <w:start w:val="1"/>
+      <w:numFmt w:val="bullet"/>
+      <w:lvlText w:val="o"/>
+      <w:lvlJc w:val="left"/>
+      <w:pPr>
+        <w:ind w:left="2850" w:hanging="360"/>
+      </w:pPr>
+      <w:rPr>
+        <w:rFonts w:ascii="Courier New" w:hAnsi="Courier New" w:cs="Courier New" w:hint="default"/>
+      </w:rPr>
+    </w:lvl>
+    <w:lvl w:ilvl="2" w:tplc="0C0A0005" w:tentative="1">
+      <w:start w:val="1"/>
+      <w:numFmt w:val="bullet"/>
+      <w:lvlText w:val=""/>
+      <w:lvlJc w:val="left"/>
+      <w:pPr>
+        <w:ind w:left="3570" w:hanging="360"/>
+      </w:pPr>
+      <w:rPr>
+        <w:rFonts w:ascii="Wingdings" w:hAnsi="Wingdings" w:hint="default"/>
+      </w:rPr>
+    </w:lvl>
+    <w:lvl w:ilvl="3" w:tplc="0C0A0001" w:tentative="1">
+      <w:start w:val="1"/>
+      <w:numFmt w:val="bullet"/>
+      <w:lvlText w:val=""/>
+      <w:lvlJc w:val="left"/>
+      <w:pPr>
+        <w:ind w:left="4290" w:hanging="360"/>
+      </w:pPr>
+      <w:rPr>
+        <w:rFonts w:ascii="Symbol" w:hAnsi="Symbol" w:hint="default"/>
+      </w:rPr>
+    </w:lvl>
+    <w:lvl w:ilvl="4" w:tplc="0C0A0003" w:tentative="1">
+      <w:start w:val="1"/>
+      <w:numFmt w:val="bullet"/>
+      <w:lvlText w:val="o"/>
+      <w:lvlJc w:val="left"/>
+      <w:pPr>
+        <w:ind w:left="5010" w:hanging="360"/>
+      </w:pPr>
+      <w:rPr>
+        <w:rFonts w:ascii="Courier New" w:hAnsi="Courier New" w:cs="Courier New" w:hint="default"/>
+      </w:rPr>
+    </w:lvl>
+    <w:lvl w:ilvl="5" w:tplc="0C0A0005" w:tentative="1">
+      <w:start w:val="1"/>
+      <w:numFmt w:val="bullet"/>
+      <w:lvlText w:val=""/>
+      <w:lvlJc w:val="left"/>
+      <w:pPr>
+        <w:ind w:left="5730" w:hanging="360"/>
+      </w:pPr>
+      <w:rPr>
+        <w:rFonts w:ascii="Wingdings" w:hAnsi="Wingdings" w:hint="default"/>
+      </w:rPr>
+    </w:lvl>
+    <w:lvl w:ilvl="6" w:tplc="0C0A0001" w:tentative="1">
+      <w:start w:val="1"/>
+      <w:numFmt w:val="bullet"/>
+      <w:lvlText w:val=""/>
+      <w:lvlJc w:val="left"/>
+      <w:pPr>
+        <w:ind w:left="6450" w:hanging="360"/>
+      </w:pPr>
+      <w:rPr>
+        <w:rFonts w:ascii="Symbol" w:hAnsi="Symbol" w:hint="default"/>
+      </w:rPr>
+    </w:lvl>
+    <w:lvl w:ilvl="7" w:tplc="0C0A0003" w:tentative="1">
+      <w:start w:val="1"/>
+      <w:numFmt w:val="bullet"/>
+      <w:lvlText w:val="o"/>
+      <w:lvlJc w:val="left"/>
+      <w:pPr>
+        <w:ind w:left="7170" w:hanging="360"/>
+      </w:pPr>
+      <w:rPr>
+        <w:rFonts w:ascii="Courier New" w:hAnsi="Courier New" w:cs="Courier New" w:hint="default"/>
+      </w:rPr>
+    </w:lvl>
+    <w:lvl w:ilvl="8" w:tplc="0C0A0005" w:tentative="1">
+      <w:start w:val="1"/>
+      <w:numFmt w:val="bullet"/>
+      <w:lvlText w:val=""/>
+      <w:lvlJc w:val="left"/>
+      <w:pPr>
+        <w:ind w:left="7890" w:hanging="360"/>
+      </w:pPr>
+      <w:rPr>
+        <w:rFonts w:ascii="Wingdings" w:hAnsi="Wingdings" w:hint="default"/>
+      </w:rPr>
+    </w:lvl>
+  </w:abstractNum>
+  <w:abstractNum w:abstractNumId="2" w15:restartNumberingAfterBreak="0">
+    <w:nsid w:val="13A129A3"/>
+    <w:multiLevelType w:val="hybridMultilevel"/>
+    <w:tmpl w:val="8DA43BDC"/>
+    <w:lvl w:ilvl="0" w:tplc="DA9632A0">
+      <w:start w:val="1"/>
+      <w:numFmt w:val="bullet"/>
+      <w:lvlText w:val=""/>
+      <w:lvlJc w:val="left"/>
+      <w:pPr>
+        <w:ind w:left="1069" w:hanging="360"/>
+      </w:pPr>
+      <w:rPr>
+        <w:rFonts w:ascii="Symbol" w:hAnsi="Symbol" w:hint="default"/>
+        <w:color w:val="auto"/>
+      </w:rPr>
+    </w:lvl>
+    <w:lvl w:ilvl="1" w:tplc="0C0A0003" w:tentative="1">
+      <w:start w:val="1"/>
+      <w:numFmt w:val="bullet"/>
+      <w:lvlText w:val="o"/>
+      <w:lvlJc w:val="left"/>
+      <w:pPr>
+        <w:ind w:left="1789" w:hanging="360"/>
+      </w:pPr>
+      <w:rPr>
+        <w:rFonts w:ascii="Courier New" w:hAnsi="Courier New" w:cs="Courier New" w:hint="default"/>
+      </w:rPr>
+    </w:lvl>
+    <w:lvl w:ilvl="2" w:tplc="0C0A0005" w:tentative="1">
+      <w:start w:val="1"/>
+      <w:numFmt w:val="bullet"/>
+      <w:lvlText w:val=""/>
+      <w:lvlJc w:val="left"/>
+      <w:pPr>
+        <w:ind w:left="2509" w:hanging="360"/>
+      </w:pPr>
+      <w:rPr>
+        <w:rFonts w:ascii="Wingdings" w:hAnsi="Wingdings" w:hint="default"/>
+      </w:rPr>
+    </w:lvl>
+    <w:lvl w:ilvl="3" w:tplc="0C0A0001" w:tentative="1">
+      <w:start w:val="1"/>
+      <w:numFmt w:val="bullet"/>
+      <w:lvlText w:val=""/>
+      <w:lvlJc w:val="left"/>
+      <w:pPr>
+        <w:ind w:left="3229" w:hanging="360"/>
+      </w:pPr>
+      <w:rPr>
+        <w:rFonts w:ascii="Symbol" w:hAnsi="Symbol" w:hint="default"/>
+      </w:rPr>
+    </w:lvl>
+    <w:lvl w:ilvl="4" w:tplc="0C0A0003" w:tentative="1">
+      <w:start w:val="1"/>
+      <w:numFmt w:val="bullet"/>
+      <w:lvlText w:val="o"/>
+      <w:lvlJc w:val="left"/>
+      <w:pPr>
+        <w:ind w:left="3949" w:hanging="360"/>
+      </w:pPr>
+      <w:rPr>
+        <w:rFonts w:ascii="Courier New" w:hAnsi="Courier New" w:cs="Courier New" w:hint="default"/>
+      </w:rPr>
+    </w:lvl>
+    <w:lvl w:ilvl="5" w:tplc="0C0A0005" w:tentative="1">
+      <w:start w:val="1"/>
+      <w:numFmt w:val="bullet"/>
+      <w:lvlText w:val=""/>
+      <w:lvlJc w:val="left"/>
+      <w:pPr>
+        <w:ind w:left="4669" w:hanging="360"/>
+      </w:pPr>
+      <w:rPr>
+        <w:rFonts w:ascii="Wingdings" w:hAnsi="Wingdings" w:hint="default"/>
+      </w:rPr>
+    </w:lvl>
+    <w:lvl w:ilvl="6" w:tplc="0C0A0001" w:tentative="1">
+      <w:start w:val="1"/>
+      <w:numFmt w:val="bullet"/>
+      <w:lvlText w:val=""/>
+      <w:lvlJc w:val="left"/>
+      <w:pPr>
+        <w:ind w:left="5389" w:hanging="360"/>
+      </w:pPr>
+      <w:rPr>
+        <w:rFonts w:ascii="Symbol" w:hAnsi="Symbol" w:hint="default"/>
+      </w:rPr>
+    </w:lvl>
+    <w:lvl w:ilvl="7" w:tplc="0C0A0003" w:tentative="1">
+      <w:start w:val="1"/>
+      <w:numFmt w:val="bullet"/>
+      <w:lvlText w:val="o"/>
+      <w:lvlJc w:val="left"/>
+      <w:pPr>
+        <w:ind w:left="6109" w:hanging="360"/>
+      </w:pPr>
+      <w:rPr>
+        <w:rFonts w:ascii="Courier New" w:hAnsi="Courier New" w:cs="Courier New" w:hint="default"/>
+      </w:rPr>
+    </w:lvl>
+    <w:lvl w:ilvl="8" w:tplc="0C0A0005" w:tentative="1">
+      <w:start w:val="1"/>
+      <w:numFmt w:val="bullet"/>
+      <w:lvlText w:val=""/>
+      <w:lvlJc w:val="left"/>
+      <w:pPr>
+        <w:ind w:left="6829" w:hanging="360"/>
+      </w:pPr>
+      <w:rPr>
+        <w:rFonts w:ascii="Wingdings" w:hAnsi="Wingdings" w:hint="default"/>
+      </w:rPr>
+    </w:lvl>
+  </w:abstractNum>
+  <w:abstractNum w:abstractNumId="3" w15:restartNumberingAfterBreak="0">
+    <w:nsid w:val="187215D5"/>
+    <w:multiLevelType w:val="hybridMultilevel"/>
+    <w:tmpl w:val="6C6E56A0"/>
+    <w:lvl w:ilvl="0" w:tplc="0C0A000F">
+      <w:start w:val="1"/>
+      <w:numFmt w:val="decimal"/>
+      <w:lvlText w:val="%1."/>
+      <w:lvlJc w:val="left"/>
+      <w:pPr>
+        <w:ind w:left="1440" w:hanging="360"/>
+      </w:pPr>
+    </w:lvl>
+    <w:lvl w:ilvl="1" w:tplc="0C0A0019" w:tentative="1">
+      <w:start w:val="1"/>
+      <w:numFmt w:val="lowerLetter"/>
+      <w:lvlText w:val="%2."/>
+      <w:lvlJc w:val="left"/>
+      <w:pPr>
+        <w:ind w:left="2160" w:hanging="360"/>
+      </w:pPr>
+    </w:lvl>
+    <w:lvl w:ilvl="2" w:tplc="0C0A001B" w:tentative="1">
+      <w:start w:val="1"/>
+      <w:numFmt w:val="lowerRoman"/>
+      <w:lvlText w:val="%3."/>
+      <w:lvlJc w:val="right"/>
+      <w:pPr>
+        <w:ind w:left="2880" w:hanging="180"/>
+      </w:pPr>
+    </w:lvl>
+    <w:lvl w:ilvl="3" w:tplc="0C0A000F" w:tentative="1">
+      <w:start w:val="1"/>
+      <w:numFmt w:val="decimal"/>
+      <w:lvlText w:val="%4."/>
+      <w:lvlJc w:val="left"/>
+      <w:pPr>
+        <w:ind w:left="3600" w:hanging="360"/>
+      </w:pPr>
+    </w:lvl>
+    <w:lvl w:ilvl="4" w:tplc="0C0A0019" w:tentative="1">
+      <w:start w:val="1"/>
+      <w:numFmt w:val="lowerLetter"/>
+      <w:lvlText w:val="%5."/>
+      <w:lvlJc w:val="left"/>
+      <w:pPr>
+        <w:ind w:left="4320" w:hanging="360"/>
+      </w:pPr>
+    </w:lvl>
+    <w:lvl w:ilvl="5" w:tplc="0C0A001B" w:tentative="1">
+      <w:start w:val="1"/>
+      <w:numFmt w:val="lowerRoman"/>
+      <w:lvlText w:val="%6."/>
+      <w:lvlJc w:val="right"/>
+      <w:pPr>
+        <w:ind w:left="5040" w:hanging="180"/>
+      </w:pPr>
+    </w:lvl>
+    <w:lvl w:ilvl="6" w:tplc="0C0A000F" w:tentative="1">
+      <w:start w:val="1"/>
+      <w:numFmt w:val="decimal"/>
+      <w:lvlText w:val="%7."/>
+      <w:lvlJc w:val="left"/>
+      <w:pPr>
+        <w:ind w:left="5760" w:hanging="360"/>
+      </w:pPr>
+    </w:lvl>
+    <w:lvl w:ilvl="7" w:tplc="0C0A0019" w:tentative="1">
+      <w:start w:val="1"/>
+      <w:numFmt w:val="lowerLetter"/>
+      <w:lvlText w:val="%8."/>
+      <w:lvlJc w:val="left"/>
+      <w:pPr>
+        <w:ind w:left="6480" w:hanging="360"/>
+      </w:pPr>
+    </w:lvl>
+    <w:lvl w:ilvl="8" w:tplc="0C0A001B" w:tentative="1">
+      <w:start w:val="1"/>
+      <w:numFmt w:val="lowerRoman"/>
+      <w:lvlText w:val="%9."/>
+      <w:lvlJc w:val="right"/>
+      <w:pPr>
+        <w:ind w:left="7200" w:hanging="180"/>
+      </w:pPr>
+    </w:lvl>
+  </w:abstractNum>
+  <w:abstractNum w:abstractNumId="4" w15:restartNumberingAfterBreak="0">
+    <w:nsid w:val="1B820D2D"/>
+    <w:multiLevelType w:val="hybridMultilevel"/>
+    <w:tmpl w:val="5858ABB6"/>
+    <w:lvl w:ilvl="0" w:tplc="DA9632A0">
+      <w:start w:val="1"/>
+      <w:numFmt w:val="bullet"/>
+      <w:lvlText w:val=""/>
+      <w:lvlJc w:val="left"/>
+      <w:pPr>
+        <w:ind w:left="1069" w:hanging="360"/>
+      </w:pPr>
+      <w:rPr>
+        <w:rFonts w:ascii="Symbol" w:hAnsi="Symbol" w:hint="default"/>
+        <w:color w:val="auto"/>
+      </w:rPr>
+    </w:lvl>
+    <w:lvl w:ilvl="1" w:tplc="0C0A0003" w:tentative="1">
+      <w:start w:val="1"/>
+      <w:numFmt w:val="bullet"/>
+      <w:lvlText w:val="o"/>
+      <w:lvlJc w:val="left"/>
+      <w:pPr>
+        <w:ind w:left="1440" w:hanging="360"/>
+      </w:pPr>
+      <w:rPr>
+        <w:rFonts w:ascii="Courier New" w:hAnsi="Courier New" w:cs="Courier New" w:hint="default"/>
+      </w:rPr>
+    </w:lvl>
+    <w:lvl w:ilvl="2" w:tplc="0C0A0005" w:tentative="1">
+      <w:start w:val="1"/>
+      <w:numFmt w:val="bullet"/>
+      <w:lvlText w:val=""/>
+      <w:lvlJc w:val="left"/>
+      <w:pPr>
+        <w:ind w:left="2160" w:hanging="360"/>
+      </w:pPr>
+      <w:rPr>
+        <w:rFonts w:ascii="Wingdings" w:hAnsi="Wingdings" w:hint="default"/>
+      </w:rPr>
+    </w:lvl>
+    <w:lvl w:ilvl="3" w:tplc="0C0A0001" w:tentative="1">
+      <w:start w:val="1"/>
+      <w:numFmt w:val="bullet"/>
+      <w:lvlText w:val=""/>
+      <w:lvlJc w:val="left"/>
+      <w:pPr>
+        <w:ind w:left="2880" w:hanging="360"/>
+      </w:pPr>
+      <w:rPr>
+        <w:rFonts w:ascii="Symbol" w:hAnsi="Symbol" w:hint="default"/>
+      </w:rPr>
+    </w:lvl>
+    <w:lvl w:ilvl="4" w:tplc="0C0A0003" w:tentative="1">
+      <w:start w:val="1"/>
+      <w:numFmt w:val="bullet"/>
+      <w:lvlText w:val="o"/>
+      <w:lvlJc w:val="left"/>
+      <w:pPr>
+        <w:ind w:left="3600" w:hanging="360"/>
+      </w:pPr>
+      <w:rPr>
+        <w:rFonts w:ascii="Courier New" w:hAnsi="Courier New" w:cs="Courier New" w:hint="default"/>
+      </w:rPr>
+    </w:lvl>
+    <w:lvl w:ilvl="5" w:tplc="0C0A0005" w:tentative="1">
+      <w:start w:val="1"/>
+      <w:numFmt w:val="bullet"/>
+      <w:lvlText w:val=""/>
+      <w:lvlJc w:val="left"/>
+      <w:pPr>
+        <w:ind w:left="4320" w:hanging="360"/>
+      </w:pPr>
+      <w:rPr>
+        <w:rFonts w:ascii="Wingdings" w:hAnsi="Wingdings" w:hint="default"/>
+      </w:rPr>
+    </w:lvl>
+    <w:lvl w:ilvl="6" w:tplc="0C0A0001" w:tentative="1">
+      <w:start w:val="1"/>
+      <w:numFmt w:val="bullet"/>
+      <w:lvlText w:val=""/>
+      <w:lvlJc w:val="left"/>
+      <w:pPr>
+        <w:ind w:left="5040" w:hanging="360"/>
+      </w:pPr>
+      <w:rPr>
+        <w:rFonts w:ascii="Symbol" w:hAnsi="Symbol" w:hint="default"/>
+      </w:rPr>
+    </w:lvl>
+    <w:lvl w:ilvl="7" w:tplc="0C0A0003" w:tentative="1">
+      <w:start w:val="1"/>
+      <w:numFmt w:val="bullet"/>
+      <w:lvlText w:val="o"/>
+      <w:lvlJc w:val="left"/>
+      <w:pPr>
+        <w:ind w:left="5760" w:hanging="360"/>
+      </w:pPr>
+      <w:rPr>
+        <w:rFonts w:ascii="Courier New" w:hAnsi="Courier New" w:cs="Courier New" w:hint="default"/>
+      </w:rPr>
+    </w:lvl>
+    <w:lvl w:ilvl="8" w:tplc="0C0A0005" w:tentative="1">
+      <w:start w:val="1"/>
+      <w:numFmt w:val="bullet"/>
+      <w:lvlText w:val=""/>
+      <w:lvlJc w:val="left"/>
+      <w:pPr>
+        <w:ind w:left="6480" w:hanging="360"/>
+      </w:pPr>
+      <w:rPr>
+        <w:rFonts w:ascii="Wingdings" w:hAnsi="Wingdings" w:hint="default"/>
+      </w:rPr>
+    </w:lvl>
+  </w:abstractNum>
+  <w:abstractNum w:abstractNumId="5" w15:restartNumberingAfterBreak="0">
+    <w:nsid w:val="3B5B5E1A"/>
+    <w:multiLevelType w:val="hybridMultilevel"/>
+    <w:tmpl w:val="C9207ABA"/>
+    <w:lvl w:ilvl="0" w:tplc="0C0A0001">
+      <w:start w:val="1"/>
+      <w:numFmt w:val="bullet"/>
+      <w:lvlText w:val=""/>
+      <w:lvlJc w:val="left"/>
+      <w:pPr>
+        <w:ind w:left="1080" w:hanging="360"/>
+      </w:pPr>
+      <w:rPr>
+        <w:rFonts w:ascii="Symbol" w:hAnsi="Symbol" w:hint="default"/>
+      </w:rPr>
+    </w:lvl>
+    <w:lvl w:ilvl="1" w:tplc="0C0A0003" w:tentative="1">
+      <w:start w:val="1"/>
+      <w:numFmt w:val="bullet"/>
+      <w:lvlText w:val="o"/>
+      <w:lvlJc w:val="left"/>
+      <w:pPr>
+        <w:ind w:left="1800" w:hanging="360"/>
+      </w:pPr>
+      <w:rPr>
+        <w:rFonts w:ascii="Courier New" w:hAnsi="Courier New" w:cs="Courier New" w:hint="default"/>
+      </w:rPr>
+    </w:lvl>
+    <w:lvl w:ilvl="2" w:tplc="0C0A0005" w:tentative="1">
+      <w:start w:val="1"/>
+      <w:numFmt w:val="bullet"/>
+      <w:lvlText w:val=""/>
+      <w:lvlJc w:val="left"/>
+      <w:pPr>
+        <w:ind w:left="2520" w:hanging="360"/>
+      </w:pPr>
+      <w:rPr>
+        <w:rFonts w:ascii="Wingdings" w:hAnsi="Wingdings" w:hint="default"/>
+      </w:rPr>
+    </w:lvl>
+    <w:lvl w:ilvl="3" w:tplc="0C0A0001" w:tentative="1">
+      <w:start w:val="1"/>
+      <w:numFmt w:val="bullet"/>
+      <w:lvlText w:val=""/>
+      <w:lvlJc w:val="left"/>
+      <w:pPr>
+        <w:ind w:left="3240" w:hanging="360"/>
+      </w:pPr>
+      <w:rPr>
+        <w:rFonts w:ascii="Symbol" w:hAnsi="Symbol" w:hint="default"/>
+      </w:rPr>
+    </w:lvl>
+    <w:lvl w:ilvl="4" w:tplc="0C0A0003" w:tentative="1">
+      <w:start w:val="1"/>
+      <w:numFmt w:val="bullet"/>
+      <w:lvlText w:val="o"/>
+      <w:lvlJc w:val="left"/>
+      <w:pPr>
+        <w:ind w:left="3960" w:hanging="360"/>
+      </w:pPr>
+      <w:rPr>
+        <w:rFonts w:ascii="Courier New" w:hAnsi="Courier New" w:cs="Courier New" w:hint="default"/>
+      </w:rPr>
+    </w:lvl>
+    <w:lvl w:ilvl="5" w:tplc="0C0A0005" w:tentative="1">
+      <w:start w:val="1"/>
+      <w:numFmt w:val="bullet"/>
+      <w:lvlText w:val=""/>
+      <w:lvlJc w:val="left"/>
+      <w:pPr>
+        <w:ind w:left="4680" w:hanging="360"/>
+      </w:pPr>
+      <w:rPr>
+        <w:rFonts w:ascii="Wingdings" w:hAnsi="Wingdings" w:hint="default"/>
+      </w:rPr>
+    </w:lvl>
+    <w:lvl w:ilvl="6" w:tplc="0C0A0001" w:tentative="1">
+      <w:start w:val="1"/>
+      <w:numFmt w:val="bullet"/>
+      <w:lvlText w:val=""/>
+      <w:lvlJc w:val="left"/>
+      <w:pPr>
+        <w:ind w:left="5400" w:hanging="360"/>
+      </w:pPr>
+      <w:rPr>
+        <w:rFonts w:ascii="Symbol" w:hAnsi="Symbol" w:hint="default"/>
+      </w:rPr>
+    </w:lvl>
+    <w:lvl w:ilvl="7" w:tplc="0C0A0003" w:tentative="1">
+      <w:start w:val="1"/>
+      <w:numFmt w:val="bullet"/>
+      <w:lvlText w:val="o"/>
+      <w:lvlJc w:val="left"/>
+      <w:pPr>
+        <w:ind w:left="6120" w:hanging="360"/>
+      </w:pPr>
+      <w:rPr>
+        <w:rFonts w:ascii="Courier New" w:hAnsi="Courier New" w:cs="Courier New" w:hint="default"/>
+      </w:rPr>
+    </w:lvl>
+    <w:lvl w:ilvl="8" w:tplc="0C0A0005" w:tentative="1">
+      <w:start w:val="1"/>
+      <w:numFmt w:val="bullet"/>
+      <w:lvlText w:val=""/>
+      <w:lvlJc w:val="left"/>
+      <w:pPr>
+        <w:ind w:left="6840" w:hanging="360"/>
+      </w:pPr>
+      <w:rPr>
+        <w:rFonts w:ascii="Wingdings" w:hAnsi="Wingdings" w:hint="default"/>
+      </w:rPr>
+    </w:lvl>
+  </w:abstractNum>
+  <w:abstractNum w:abstractNumId="6" w15:restartNumberingAfterBreak="0">
+    <w:nsid w:val="526A022E"/>
+    <w:multiLevelType w:val="hybridMultilevel"/>
+    <w:tmpl w:val="B3126648"/>
+    <w:lvl w:ilvl="0" w:tplc="0C0A000F">
+      <w:start w:val="1"/>
+      <w:numFmt w:val="decimal"/>
+      <w:lvlText w:val="%1."/>
+      <w:lvlJc w:val="left"/>
+      <w:pPr>
+        <w:ind w:left="1440" w:hanging="360"/>
+      </w:pPr>
+    </w:lvl>
+    <w:lvl w:ilvl="1" w:tplc="0C0A0019" w:tentative="1">
+      <w:start w:val="1"/>
+      <w:numFmt w:val="lowerLetter"/>
+      <w:lvlText w:val="%2."/>
+      <w:lvlJc w:val="left"/>
+      <w:pPr>
+        <w:ind w:left="2160" w:hanging="360"/>
+      </w:pPr>
+    </w:lvl>
+    <w:lvl w:ilvl="2" w:tplc="0C0A001B" w:tentative="1">
+      <w:start w:val="1"/>
+      <w:numFmt w:val="lowerRoman"/>
+      <w:lvlText w:val="%3."/>
+      <w:lvlJc w:val="right"/>
+      <w:pPr>
+        <w:ind w:left="2880" w:hanging="180"/>
+      </w:pPr>
+    </w:lvl>
+    <w:lvl w:ilvl="3" w:tplc="0C0A000F" w:tentative="1">
+      <w:start w:val="1"/>
+      <w:numFmt w:val="decimal"/>
+      <w:lvlText w:val="%4."/>
+      <w:lvlJc w:val="left"/>
+      <w:pPr>
+        <w:ind w:left="3600" w:hanging="360"/>
+      </w:pPr>
+    </w:lvl>
+    <w:lvl w:ilvl="4" w:tplc="0C0A0019" w:tentative="1">
+      <w:start w:val="1"/>
+      <w:numFmt w:val="lowerLetter"/>
+      <w:lvlText w:val="%5."/>
+      <w:lvlJc w:val="left"/>
+      <w:pPr>
+        <w:ind w:left="4320" w:hanging="360"/>
+      </w:pPr>
+    </w:lvl>
+    <w:lvl w:ilvl="5" w:tplc="0C0A001B" w:tentative="1">
+      <w:start w:val="1"/>
+      <w:numFmt w:val="lowerRoman"/>
+      <w:lvlText w:val="%6."/>
+      <w:lvlJc w:val="right"/>
+      <w:pPr>
+        <w:ind w:left="5040" w:hanging="180"/>
+      </w:pPr>
+    </w:lvl>
+    <w:lvl w:ilvl="6" w:tplc="0C0A000F" w:tentative="1">
+      <w:start w:val="1"/>
+      <w:numFmt w:val="decimal"/>
+      <w:lvlText w:val="%7."/>
+      <w:lvlJc w:val="left"/>
+      <w:pPr>
+        <w:ind w:left="5760" w:hanging="360"/>
+      </w:pPr>
+    </w:lvl>
+    <w:lvl w:ilvl="7" w:tplc="0C0A0019" w:tentative="1">
+      <w:start w:val="1"/>
+      <w:numFmt w:val="lowerLetter"/>
+      <w:lvlText w:val="%8."/>
+      <w:lvlJc w:val="left"/>
+      <w:pPr>
+        <w:ind w:left="6480" w:hanging="360"/>
+      </w:pPr>
+    </w:lvl>
+    <w:lvl w:ilvl="8" w:tplc="0C0A001B" w:tentative="1">
+      <w:start w:val="1"/>
+      <w:numFmt w:val="lowerRoman"/>
+      <w:lvlText w:val="%9."/>
+      <w:lvlJc w:val="right"/>
+      <w:pPr>
+        <w:ind w:left="7200" w:hanging="180"/>
+      </w:pPr>
+    </w:lvl>
+  </w:abstractNum>
+  <w:abstractNum w:abstractNumId="7" w15:restartNumberingAfterBreak="0">
+    <w:nsid w:val="52C6400E"/>
+    <w:multiLevelType w:val="hybridMultilevel"/>
+    <w:tmpl w:val="5858BDBE"/>
+    <w:lvl w:ilvl="0" w:tplc="0C0A0001">
+      <w:start w:val="1"/>
+      <w:numFmt w:val="bullet"/>
+      <w:lvlText w:val=""/>
+      <w:lvlJc w:val="left"/>
+      <w:pPr>
+        <w:ind w:left="1080" w:hanging="360"/>
+      </w:pPr>
+      <w:rPr>
+        <w:rFonts w:ascii="Symbol" w:hAnsi="Symbol" w:hint="default"/>
+      </w:rPr>
+    </w:lvl>
+    <w:lvl w:ilvl="1" w:tplc="0C0A0003" w:tentative="1">
+      <w:start w:val="1"/>
+      <w:numFmt w:val="bullet"/>
+      <w:lvlText w:val="o"/>
+      <w:lvlJc w:val="left"/>
+      <w:pPr>
+        <w:ind w:left="1800" w:hanging="360"/>
+      </w:pPr>
+      <w:rPr>
+        <w:rFonts w:ascii="Courier New" w:hAnsi="Courier New" w:cs="Courier New" w:hint="default"/>
+      </w:rPr>
+    </w:lvl>
+    <w:lvl w:ilvl="2" w:tplc="0C0A0005" w:tentative="1">
+      <w:start w:val="1"/>
+      <w:numFmt w:val="bullet"/>
+      <w:lvlText w:val=""/>
+      <w:lvlJc w:val="left"/>
+      <w:pPr>
+        <w:ind w:left="2520" w:hanging="360"/>
+      </w:pPr>
+      <w:rPr>
+        <w:rFonts w:ascii="Wingdings" w:hAnsi="Wingdings" w:hint="default"/>
+      </w:rPr>
+    </w:lvl>
+    <w:lvl w:ilvl="3" w:tplc="0C0A0001" w:tentative="1">
+      <w:start w:val="1"/>
+      <w:numFmt w:val="bullet"/>
+      <w:lvlText w:val=""/>
+      <w:lvlJc w:val="left"/>
+      <w:pPr>
+        <w:ind w:left="3240" w:hanging="360"/>
+      </w:pPr>
+      <w:rPr>
+        <w:rFonts w:ascii="Symbol" w:hAnsi="Symbol" w:hint="default"/>
+      </w:rPr>
+    </w:lvl>
+    <w:lvl w:ilvl="4" w:tplc="0C0A0003" w:tentative="1">
+      <w:start w:val="1"/>
+      <w:numFmt w:val="bullet"/>
+      <w:lvlText w:val="o"/>
+      <w:lvlJc w:val="left"/>
+      <w:pPr>
+        <w:ind w:left="3960" w:hanging="360"/>
+      </w:pPr>
+      <w:rPr>
+        <w:rFonts w:ascii="Courier New" w:hAnsi="Courier New" w:cs="Courier New" w:hint="default"/>
+      </w:rPr>
+    </w:lvl>
+    <w:lvl w:ilvl="5" w:tplc="0C0A0005" w:tentative="1">
+      <w:start w:val="1"/>
+      <w:numFmt w:val="bullet"/>
+      <w:lvlText w:val=""/>
+      <w:lvlJc w:val="left"/>
+      <w:pPr>
+        <w:ind w:left="4680" w:hanging="360"/>
+      </w:pPr>
+      <w:rPr>
+        <w:rFonts w:ascii="Wingdings" w:hAnsi="Wingdings" w:hint="default"/>
+      </w:rPr>
+    </w:lvl>
+    <w:lvl w:ilvl="6" w:tplc="0C0A0001" w:tentative="1">
+      <w:start w:val="1"/>
+      <w:numFmt w:val="bullet"/>
+      <w:lvlText w:val=""/>
+      <w:lvlJc w:val="left"/>
+      <w:pPr>
+        <w:ind w:left="5400" w:hanging="360"/>
+      </w:pPr>
+      <w:rPr>
+        <w:rFonts w:ascii="Symbol" w:hAnsi="Symbol" w:hint="default"/>
+      </w:rPr>
+    </w:lvl>
+    <w:lvl w:ilvl="7" w:tplc="0C0A0003" w:tentative="1">
+      <w:start w:val="1"/>
+      <w:numFmt w:val="bullet"/>
+      <w:lvlText w:val="o"/>
+      <w:lvlJc w:val="left"/>
+      <w:pPr>
+        <w:ind w:left="6120" w:hanging="360"/>
+      </w:pPr>
+      <w:rPr>
+        <w:rFonts w:ascii="Courier New" w:hAnsi="Courier New" w:cs="Courier New" w:hint="default"/>
+      </w:rPr>
+    </w:lvl>
+    <w:lvl w:ilvl="8" w:tplc="0C0A0005" w:tentative="1">
+      <w:start w:val="1"/>
+      <w:numFmt w:val="bullet"/>
+      <w:lvlText w:val=""/>
+      <w:lvlJc w:val="left"/>
+      <w:pPr>
+        <w:ind w:left="6840" w:hanging="360"/>
+      </w:pPr>
+      <w:rPr>
+        <w:rFonts w:ascii="Wingdings" w:hAnsi="Wingdings" w:hint="default"/>
+      </w:rPr>
+    </w:lvl>
+  </w:abstractNum>
+  <w:abstractNum w:abstractNumId="8" w15:restartNumberingAfterBreak="0">
     <w:nsid w:val="56972301"/>
     <w:multiLevelType w:val="hybridMultilevel"/>
     <w:tmpl w:val="CD4E9D1A"/>
@@ -686,6 +1451,347 @@
       </w:pPr>
       <w:rPr>
         <w:rFonts w:ascii="Symbol" w:hAnsi="Symbol" w:hint="default"/>
+      </w:rPr>
+    </w:lvl>
+    <w:lvl w:ilvl="1" w:tplc="0C0A0003" w:tentative="1">
+      <w:start w:val="1"/>
+      <w:numFmt w:val="bullet"/>
+      <w:lvlText w:val="o"/>
+      <w:lvlJc w:val="left"/>
+      <w:pPr>
+        <w:ind w:left="1440" w:hanging="360"/>
+      </w:pPr>
+      <w:rPr>
+        <w:rFonts w:ascii="Courier New" w:hAnsi="Courier New" w:cs="Courier New" w:hint="default"/>
+      </w:rPr>
+    </w:lvl>
+    <w:lvl w:ilvl="2" w:tplc="0C0A0005" w:tentative="1">
+      <w:start w:val="1"/>
+      <w:numFmt w:val="bullet"/>
+      <w:lvlText w:val=""/>
+      <w:lvlJc w:val="left"/>
+      <w:pPr>
+        <w:ind w:left="2160" w:hanging="360"/>
+      </w:pPr>
+      <w:rPr>
+        <w:rFonts w:ascii="Wingdings" w:hAnsi="Wingdings" w:hint="default"/>
+      </w:rPr>
+    </w:lvl>
+    <w:lvl w:ilvl="3" w:tplc="0C0A0001" w:tentative="1">
+      <w:start w:val="1"/>
+      <w:numFmt w:val="bullet"/>
+      <w:lvlText w:val=""/>
+      <w:lvlJc w:val="left"/>
+      <w:pPr>
+        <w:ind w:left="2880" w:hanging="360"/>
+      </w:pPr>
+      <w:rPr>
+        <w:rFonts w:ascii="Symbol" w:hAnsi="Symbol" w:hint="default"/>
+      </w:rPr>
+    </w:lvl>
+    <w:lvl w:ilvl="4" w:tplc="0C0A0003" w:tentative="1">
+      <w:start w:val="1"/>
+      <w:numFmt w:val="bullet"/>
+      <w:lvlText w:val="o"/>
+      <w:lvlJc w:val="left"/>
+      <w:pPr>
+        <w:ind w:left="3600" w:hanging="360"/>
+      </w:pPr>
+      <w:rPr>
+        <w:rFonts w:ascii="Courier New" w:hAnsi="Courier New" w:cs="Courier New" w:hint="default"/>
+      </w:rPr>
+    </w:lvl>
+    <w:lvl w:ilvl="5" w:tplc="0C0A0005" w:tentative="1">
+      <w:start w:val="1"/>
+      <w:numFmt w:val="bullet"/>
+      <w:lvlText w:val=""/>
+      <w:lvlJc w:val="left"/>
+      <w:pPr>
+        <w:ind w:left="4320" w:hanging="360"/>
+      </w:pPr>
+      <w:rPr>
+        <w:rFonts w:ascii="Wingdings" w:hAnsi="Wingdings" w:hint="default"/>
+      </w:rPr>
+    </w:lvl>
+    <w:lvl w:ilvl="6" w:tplc="0C0A0001" w:tentative="1">
+      <w:start w:val="1"/>
+      <w:numFmt w:val="bullet"/>
+      <w:lvlText w:val=""/>
+      <w:lvlJc w:val="left"/>
+      <w:pPr>
+        <w:ind w:left="5040" w:hanging="360"/>
+      </w:pPr>
+      <w:rPr>
+        <w:rFonts w:ascii="Symbol" w:hAnsi="Symbol" w:hint="default"/>
+      </w:rPr>
+    </w:lvl>
+    <w:lvl w:ilvl="7" w:tplc="0C0A0003" w:tentative="1">
+      <w:start w:val="1"/>
+      <w:numFmt w:val="bullet"/>
+      <w:lvlText w:val="o"/>
+      <w:lvlJc w:val="left"/>
+      <w:pPr>
+        <w:ind w:left="5760" w:hanging="360"/>
+      </w:pPr>
+      <w:rPr>
+        <w:rFonts w:ascii="Courier New" w:hAnsi="Courier New" w:cs="Courier New" w:hint="default"/>
+      </w:rPr>
+    </w:lvl>
+    <w:lvl w:ilvl="8" w:tplc="0C0A0005" w:tentative="1">
+      <w:start w:val="1"/>
+      <w:numFmt w:val="bullet"/>
+      <w:lvlText w:val=""/>
+      <w:lvlJc w:val="left"/>
+      <w:pPr>
+        <w:ind w:left="6480" w:hanging="360"/>
+      </w:pPr>
+      <w:rPr>
+        <w:rFonts w:ascii="Wingdings" w:hAnsi="Wingdings" w:hint="default"/>
+      </w:rPr>
+    </w:lvl>
+  </w:abstractNum>
+  <w:abstractNum w:abstractNumId="9" w15:restartNumberingAfterBreak="0">
+    <w:nsid w:val="61A701A2"/>
+    <w:multiLevelType w:val="hybridMultilevel"/>
+    <w:tmpl w:val="9800AD92"/>
+    <w:lvl w:ilvl="0" w:tplc="DA9632A0">
+      <w:start w:val="1"/>
+      <w:numFmt w:val="bullet"/>
+      <w:lvlText w:val=""/>
+      <w:lvlJc w:val="left"/>
+      <w:pPr>
+        <w:ind w:left="720" w:hanging="360"/>
+      </w:pPr>
+      <w:rPr>
+        <w:rFonts w:ascii="Symbol" w:hAnsi="Symbol" w:hint="default"/>
+        <w:color w:val="auto"/>
+      </w:rPr>
+    </w:lvl>
+    <w:lvl w:ilvl="1" w:tplc="0C0A0003" w:tentative="1">
+      <w:start w:val="1"/>
+      <w:numFmt w:val="bullet"/>
+      <w:lvlText w:val="o"/>
+      <w:lvlJc w:val="left"/>
+      <w:pPr>
+        <w:ind w:left="1091" w:hanging="360"/>
+      </w:pPr>
+      <w:rPr>
+        <w:rFonts w:ascii="Courier New" w:hAnsi="Courier New" w:cs="Courier New" w:hint="default"/>
+      </w:rPr>
+    </w:lvl>
+    <w:lvl w:ilvl="2" w:tplc="0C0A0005" w:tentative="1">
+      <w:start w:val="1"/>
+      <w:numFmt w:val="bullet"/>
+      <w:lvlText w:val=""/>
+      <w:lvlJc w:val="left"/>
+      <w:pPr>
+        <w:ind w:left="1811" w:hanging="360"/>
+      </w:pPr>
+      <w:rPr>
+        <w:rFonts w:ascii="Wingdings" w:hAnsi="Wingdings" w:hint="default"/>
+      </w:rPr>
+    </w:lvl>
+    <w:lvl w:ilvl="3" w:tplc="0C0A0001" w:tentative="1">
+      <w:start w:val="1"/>
+      <w:numFmt w:val="bullet"/>
+      <w:lvlText w:val=""/>
+      <w:lvlJc w:val="left"/>
+      <w:pPr>
+        <w:ind w:left="2531" w:hanging="360"/>
+      </w:pPr>
+      <w:rPr>
+        <w:rFonts w:ascii="Symbol" w:hAnsi="Symbol" w:hint="default"/>
+      </w:rPr>
+    </w:lvl>
+    <w:lvl w:ilvl="4" w:tplc="0C0A0003" w:tentative="1">
+      <w:start w:val="1"/>
+      <w:numFmt w:val="bullet"/>
+      <w:lvlText w:val="o"/>
+      <w:lvlJc w:val="left"/>
+      <w:pPr>
+        <w:ind w:left="3251" w:hanging="360"/>
+      </w:pPr>
+      <w:rPr>
+        <w:rFonts w:ascii="Courier New" w:hAnsi="Courier New" w:cs="Courier New" w:hint="default"/>
+      </w:rPr>
+    </w:lvl>
+    <w:lvl w:ilvl="5" w:tplc="0C0A0005" w:tentative="1">
+      <w:start w:val="1"/>
+      <w:numFmt w:val="bullet"/>
+      <w:lvlText w:val=""/>
+      <w:lvlJc w:val="left"/>
+      <w:pPr>
+        <w:ind w:left="3971" w:hanging="360"/>
+      </w:pPr>
+      <w:rPr>
+        <w:rFonts w:ascii="Wingdings" w:hAnsi="Wingdings" w:hint="default"/>
+      </w:rPr>
+    </w:lvl>
+    <w:lvl w:ilvl="6" w:tplc="0C0A0001" w:tentative="1">
+      <w:start w:val="1"/>
+      <w:numFmt w:val="bullet"/>
+      <w:lvlText w:val=""/>
+      <w:lvlJc w:val="left"/>
+      <w:pPr>
+        <w:ind w:left="4691" w:hanging="360"/>
+      </w:pPr>
+      <w:rPr>
+        <w:rFonts w:ascii="Symbol" w:hAnsi="Symbol" w:hint="default"/>
+      </w:rPr>
+    </w:lvl>
+    <w:lvl w:ilvl="7" w:tplc="0C0A0003" w:tentative="1">
+      <w:start w:val="1"/>
+      <w:numFmt w:val="bullet"/>
+      <w:lvlText w:val="o"/>
+      <w:lvlJc w:val="left"/>
+      <w:pPr>
+        <w:ind w:left="5411" w:hanging="360"/>
+      </w:pPr>
+      <w:rPr>
+        <w:rFonts w:ascii="Courier New" w:hAnsi="Courier New" w:cs="Courier New" w:hint="default"/>
+      </w:rPr>
+    </w:lvl>
+    <w:lvl w:ilvl="8" w:tplc="0C0A0005" w:tentative="1">
+      <w:start w:val="1"/>
+      <w:numFmt w:val="bullet"/>
+      <w:lvlText w:val=""/>
+      <w:lvlJc w:val="left"/>
+      <w:pPr>
+        <w:ind w:left="6131" w:hanging="360"/>
+      </w:pPr>
+      <w:rPr>
+        <w:rFonts w:ascii="Wingdings" w:hAnsi="Wingdings" w:hint="default"/>
+      </w:rPr>
+    </w:lvl>
+  </w:abstractNum>
+  <w:abstractNum w:abstractNumId="10" w15:restartNumberingAfterBreak="0">
+    <w:nsid w:val="6B9D2F3E"/>
+    <w:multiLevelType w:val="hybridMultilevel"/>
+    <w:tmpl w:val="277295A4"/>
+    <w:lvl w:ilvl="0" w:tplc="0C0A0001">
+      <w:start w:val="1"/>
+      <w:numFmt w:val="bullet"/>
+      <w:lvlText w:val=""/>
+      <w:lvlJc w:val="left"/>
+      <w:pPr>
+        <w:ind w:left="2484" w:hanging="360"/>
+      </w:pPr>
+      <w:rPr>
+        <w:rFonts w:ascii="Symbol" w:hAnsi="Symbol" w:hint="default"/>
+      </w:rPr>
+    </w:lvl>
+    <w:lvl w:ilvl="1" w:tplc="0C0A0003" w:tentative="1">
+      <w:start w:val="1"/>
+      <w:numFmt w:val="bullet"/>
+      <w:lvlText w:val="o"/>
+      <w:lvlJc w:val="left"/>
+      <w:pPr>
+        <w:ind w:left="3204" w:hanging="360"/>
+      </w:pPr>
+      <w:rPr>
+        <w:rFonts w:ascii="Courier New" w:hAnsi="Courier New" w:cs="Courier New" w:hint="default"/>
+      </w:rPr>
+    </w:lvl>
+    <w:lvl w:ilvl="2" w:tplc="0C0A0005" w:tentative="1">
+      <w:start w:val="1"/>
+      <w:numFmt w:val="bullet"/>
+      <w:lvlText w:val=""/>
+      <w:lvlJc w:val="left"/>
+      <w:pPr>
+        <w:ind w:left="3924" w:hanging="360"/>
+      </w:pPr>
+      <w:rPr>
+        <w:rFonts w:ascii="Wingdings" w:hAnsi="Wingdings" w:hint="default"/>
+      </w:rPr>
+    </w:lvl>
+    <w:lvl w:ilvl="3" w:tplc="0C0A0001" w:tentative="1">
+      <w:start w:val="1"/>
+      <w:numFmt w:val="bullet"/>
+      <w:lvlText w:val=""/>
+      <w:lvlJc w:val="left"/>
+      <w:pPr>
+        <w:ind w:left="4644" w:hanging="360"/>
+      </w:pPr>
+      <w:rPr>
+        <w:rFonts w:ascii="Symbol" w:hAnsi="Symbol" w:hint="default"/>
+      </w:rPr>
+    </w:lvl>
+    <w:lvl w:ilvl="4" w:tplc="0C0A0003" w:tentative="1">
+      <w:start w:val="1"/>
+      <w:numFmt w:val="bullet"/>
+      <w:lvlText w:val="o"/>
+      <w:lvlJc w:val="left"/>
+      <w:pPr>
+        <w:ind w:left="5364" w:hanging="360"/>
+      </w:pPr>
+      <w:rPr>
+        <w:rFonts w:ascii="Courier New" w:hAnsi="Courier New" w:cs="Courier New" w:hint="default"/>
+      </w:rPr>
+    </w:lvl>
+    <w:lvl w:ilvl="5" w:tplc="0C0A0005" w:tentative="1">
+      <w:start w:val="1"/>
+      <w:numFmt w:val="bullet"/>
+      <w:lvlText w:val=""/>
+      <w:lvlJc w:val="left"/>
+      <w:pPr>
+        <w:ind w:left="6084" w:hanging="360"/>
+      </w:pPr>
+      <w:rPr>
+        <w:rFonts w:ascii="Wingdings" w:hAnsi="Wingdings" w:hint="default"/>
+      </w:rPr>
+    </w:lvl>
+    <w:lvl w:ilvl="6" w:tplc="0C0A0001" w:tentative="1">
+      <w:start w:val="1"/>
+      <w:numFmt w:val="bullet"/>
+      <w:lvlText w:val=""/>
+      <w:lvlJc w:val="left"/>
+      <w:pPr>
+        <w:ind w:left="6804" w:hanging="360"/>
+      </w:pPr>
+      <w:rPr>
+        <w:rFonts w:ascii="Symbol" w:hAnsi="Symbol" w:hint="default"/>
+      </w:rPr>
+    </w:lvl>
+    <w:lvl w:ilvl="7" w:tplc="0C0A0003" w:tentative="1">
+      <w:start w:val="1"/>
+      <w:numFmt w:val="bullet"/>
+      <w:lvlText w:val="o"/>
+      <w:lvlJc w:val="left"/>
+      <w:pPr>
+        <w:ind w:left="7524" w:hanging="360"/>
+      </w:pPr>
+      <w:rPr>
+        <w:rFonts w:ascii="Courier New" w:hAnsi="Courier New" w:cs="Courier New" w:hint="default"/>
+      </w:rPr>
+    </w:lvl>
+    <w:lvl w:ilvl="8" w:tplc="0C0A0005" w:tentative="1">
+      <w:start w:val="1"/>
+      <w:numFmt w:val="bullet"/>
+      <w:lvlText w:val=""/>
+      <w:lvlJc w:val="left"/>
+      <w:pPr>
+        <w:ind w:left="8244" w:hanging="360"/>
+      </w:pPr>
+      <w:rPr>
+        <w:rFonts w:ascii="Wingdings" w:hAnsi="Wingdings" w:hint="default"/>
+      </w:rPr>
+    </w:lvl>
+  </w:abstractNum>
+  <w:abstractNum w:abstractNumId="11" w15:restartNumberingAfterBreak="0">
+    <w:nsid w:val="71B61EFC"/>
+    <w:multiLevelType w:val="hybridMultilevel"/>
+    <w:tmpl w:val="D5C45FF4"/>
+    <w:lvl w:ilvl="0" w:tplc="DA9632A0">
+      <w:start w:val="1"/>
+      <w:numFmt w:val="bullet"/>
+      <w:lvlText w:val=""/>
+      <w:lvlJc w:val="left"/>
+      <w:pPr>
+        <w:ind w:left="1069" w:hanging="360"/>
+      </w:pPr>
+      <w:rPr>
+        <w:rFonts w:ascii="Symbol" w:hAnsi="Symbol" w:hint="default"/>
+        <w:color w:val="auto"/>
       </w:rPr>
     </w:lvl>
     <w:lvl w:ilvl="1" w:tplc="0C0A0003" w:tentative="1">
@@ -789,7 +1895,37 @@
     <w:abstractNumId w:val="0"/>
   </w:num>
   <w:num w:numId="2" w16cid:durableId="1506507983">
+    <w:abstractNumId w:val="8"/>
+  </w:num>
+  <w:num w:numId="3" w16cid:durableId="879172102">
     <w:abstractNumId w:val="1"/>
+  </w:num>
+  <w:num w:numId="4" w16cid:durableId="1133139538">
+    <w:abstractNumId w:val="6"/>
+  </w:num>
+  <w:num w:numId="5" w16cid:durableId="994576524">
+    <w:abstractNumId w:val="3"/>
+  </w:num>
+  <w:num w:numId="6" w16cid:durableId="1027490024">
+    <w:abstractNumId w:val="5"/>
+  </w:num>
+  <w:num w:numId="7" w16cid:durableId="411239369">
+    <w:abstractNumId w:val="7"/>
+  </w:num>
+  <w:num w:numId="8" w16cid:durableId="1268122532">
+    <w:abstractNumId w:val="10"/>
+  </w:num>
+  <w:num w:numId="9" w16cid:durableId="236676780">
+    <w:abstractNumId w:val="2"/>
+  </w:num>
+  <w:num w:numId="10" w16cid:durableId="1556505196">
+    <w:abstractNumId w:val="4"/>
+  </w:num>
+  <w:num w:numId="11" w16cid:durableId="1199270458">
+    <w:abstractNumId w:val="11"/>
+  </w:num>
+  <w:num w:numId="12" w16cid:durableId="1389184306">
+    <w:abstractNumId w:val="9"/>
   </w:num>
 </w:numbering>
 </file>

</xml_diff>